<commit_message>
update ERD schema + toevoeging databank + relaties
</commit_message>
<xml_diff>
--- a/ERD/ERD schema Just In Time.docx
+++ b/ERD/ERD schema Just In Time.docx
@@ -29,16 +29,18 @@
                 <w:lang w:val="nl-NL"/>
               </w:rPr>
             </w:pPr>
-            <w:r>
-              <w:rPr>
-                <w:rFonts w:asciiTheme="majorHAnsi" w:hAnsiTheme="majorHAnsi"/>
-                <w:b/>
-                <w:sz w:val="22"/>
-                <w:szCs w:val="22"/>
-                <w:lang w:val="nl-NL"/>
-              </w:rPr>
-              <w:t>tblEigenaarRestaurant</w:t>
-            </w:r>
+            <w:proofErr w:type="spellStart"/>
+            <w:r>
+              <w:rPr>
+                <w:rFonts w:asciiTheme="majorHAnsi" w:hAnsiTheme="majorHAnsi"/>
+                <w:b/>
+                <w:sz w:val="22"/>
+                <w:szCs w:val="22"/>
+                <w:lang w:val="nl-NL"/>
+              </w:rPr>
+              <w:t>tblEigenaar</w:t>
+            </w:r>
+            <w:proofErr w:type="spellEnd"/>
           </w:p>
         </w:tc>
       </w:tr>
@@ -104,7 +106,7 @@
                 <w:szCs w:val="22"/>
                 <w:lang w:val="nl-NL"/>
               </w:rPr>
-              <w:t xml:space="preserve"> _NaamRestaurant</w:t>
+              <w:t xml:space="preserve"> _Naam</w:t>
             </w:r>
           </w:p>
           <w:p>
@@ -134,7 +136,7 @@
                 <w:szCs w:val="22"/>
                 <w:lang w:val="nl-NL"/>
               </w:rPr>
-              <w:t xml:space="preserve"> _Naam</w:t>
+              <w:t xml:space="preserve"> _Voornaam</w:t>
             </w:r>
           </w:p>
           <w:p>
@@ -164,7 +166,7 @@
                 <w:szCs w:val="22"/>
                 <w:lang w:val="nl-NL"/>
               </w:rPr>
-              <w:t xml:space="preserve"> _Voornaam</w:t>
+              <w:t xml:space="preserve"> _Adres</w:t>
             </w:r>
           </w:p>
           <w:p>
@@ -194,7 +196,7 @@
                 <w:szCs w:val="22"/>
                 <w:lang w:val="nl-NL"/>
               </w:rPr>
-              <w:t xml:space="preserve"> _Adres</w:t>
+              <w:t xml:space="preserve"> _Postcode</w:t>
             </w:r>
           </w:p>
           <w:p>
@@ -224,7 +226,7 @@
                 <w:szCs w:val="22"/>
                 <w:lang w:val="nl-NL"/>
               </w:rPr>
-              <w:t xml:space="preserve"> _Postcode</w:t>
+              <w:t xml:space="preserve"> _Gemeente</w:t>
             </w:r>
           </w:p>
           <w:p>
@@ -254,7 +256,7 @@
                 <w:szCs w:val="22"/>
                 <w:lang w:val="nl-NL"/>
               </w:rPr>
-              <w:t xml:space="preserve"> _Gemeente</w:t>
+              <w:t xml:space="preserve"> _Website</w:t>
             </w:r>
           </w:p>
           <w:p>
@@ -284,7 +286,7 @@
                 <w:szCs w:val="22"/>
                 <w:lang w:val="nl-NL"/>
               </w:rPr>
-              <w:t xml:space="preserve"> _Website</w:t>
+              <w:t xml:space="preserve"> _Email</w:t>
             </w:r>
           </w:p>
           <w:p>
@@ -314,7 +316,7 @@
                 <w:szCs w:val="22"/>
                 <w:lang w:val="nl-NL"/>
               </w:rPr>
-              <w:t xml:space="preserve"> _Email</w:t>
+              <w:t xml:space="preserve"> _Telefoonnr</w:t>
             </w:r>
           </w:p>
           <w:p>
@@ -344,36 +346,6 @@
                 <w:szCs w:val="22"/>
                 <w:lang w:val="nl-NL"/>
               </w:rPr>
-              <w:t xml:space="preserve"> _Telefoonnr</w:t>
-            </w:r>
-          </w:p>
-          <w:p>
-            <w:pPr>
-              <w:jc w:val="center"/>
-              <w:rPr>
-                <w:rFonts w:asciiTheme="majorHAnsi" w:hAnsiTheme="majorHAnsi"/>
-                <w:sz w:val="22"/>
-                <w:szCs w:val="22"/>
-                <w:lang w:val="nl-NL"/>
-              </w:rPr>
-            </w:pPr>
-            <w:r>
-              <w:rPr>
-                <w:rFonts w:asciiTheme="majorHAnsi" w:hAnsiTheme="majorHAnsi"/>
-                <w:b/>
-                <w:sz w:val="22"/>
-                <w:szCs w:val="22"/>
-                <w:lang w:val="nl-NL"/>
-              </w:rPr>
-              <w:t>EigenaarRestaurant</w:t>
-            </w:r>
-            <w:r>
-              <w:rPr>
-                <w:rFonts w:asciiTheme="majorHAnsi" w:hAnsiTheme="majorHAnsi"/>
-                <w:sz w:val="22"/>
-                <w:szCs w:val="22"/>
-                <w:lang w:val="nl-NL"/>
-              </w:rPr>
               <w:t xml:space="preserve"> _GSM</w:t>
             </w:r>
           </w:p>
@@ -382,98 +354,44 @@
               <w:jc w:val="center"/>
               <w:rPr>
                 <w:rFonts w:asciiTheme="majorHAnsi" w:hAnsiTheme="majorHAnsi"/>
-                <w:color w:val="FF0000"/>
-                <w:sz w:val="22"/>
-                <w:szCs w:val="22"/>
-                <w:lang w:val="nl-NL"/>
-              </w:rPr>
-            </w:pPr>
-            <w:r>
-              <w:rPr>
-                <w:rFonts w:asciiTheme="majorHAnsi" w:hAnsiTheme="majorHAnsi"/>
-                <w:b/>
-                <w:color w:val="FF0000"/>
-                <w:sz w:val="22"/>
-                <w:szCs w:val="22"/>
-                <w:lang w:val="nl-NL"/>
-              </w:rPr>
-              <w:t>Tafel</w:t>
-            </w:r>
-            <w:r>
-              <w:rPr>
-                <w:rFonts w:asciiTheme="majorHAnsi" w:hAnsiTheme="majorHAnsi"/>
-                <w:color w:val="FF0000"/>
-                <w:sz w:val="22"/>
-                <w:szCs w:val="22"/>
-                <w:lang w:val="nl-NL"/>
-              </w:rPr>
-              <w:t>_Id</w:t>
-            </w:r>
-          </w:p>
-          <w:p>
-            <w:pPr>
-              <w:jc w:val="center"/>
-              <w:rPr>
-                <w:rFonts w:asciiTheme="majorHAnsi" w:hAnsiTheme="majorHAnsi"/>
-                <w:color w:val="FF0000"/>
-                <w:sz w:val="22"/>
-                <w:szCs w:val="22"/>
-                <w:lang w:val="nl-NL"/>
-              </w:rPr>
-            </w:pPr>
-            <w:r>
-              <w:rPr>
-                <w:rFonts w:asciiTheme="majorHAnsi" w:hAnsiTheme="majorHAnsi"/>
-                <w:b/>
-                <w:color w:val="FF0000"/>
-                <w:sz w:val="22"/>
-                <w:szCs w:val="22"/>
-                <w:lang w:val="nl-NL"/>
-              </w:rPr>
-              <w:t>Reservatie</w:t>
-            </w:r>
-            <w:r>
-              <w:rPr>
-                <w:rFonts w:asciiTheme="majorHAnsi" w:hAnsiTheme="majorHAnsi"/>
-                <w:color w:val="FF0000"/>
-                <w:sz w:val="22"/>
-                <w:szCs w:val="22"/>
-                <w:lang w:val="nl-NL"/>
-              </w:rPr>
-              <w:t>_Id</w:t>
-            </w:r>
-          </w:p>
-          <w:p>
-            <w:pPr>
-              <w:jc w:val="center"/>
-              <w:rPr>
-                <w:rFonts w:asciiTheme="majorHAnsi" w:hAnsiTheme="majorHAnsi"/>
-                <w:color w:val="FF0000"/>
-                <w:sz w:val="22"/>
-                <w:szCs w:val="22"/>
-                <w:lang w:val="nl-NL"/>
-              </w:rPr>
-            </w:pPr>
-            <w:r>
-              <w:rPr>
-                <w:rFonts w:asciiTheme="majorHAnsi" w:hAnsiTheme="majorHAnsi"/>
-                <w:b/>
-                <w:color w:val="FF0000"/>
-                <w:sz w:val="22"/>
-                <w:szCs w:val="22"/>
-                <w:lang w:val="nl-NL"/>
-              </w:rPr>
-              <w:t>Menu</w:t>
-            </w:r>
-            <w:r>
-              <w:rPr>
-                <w:rFonts w:asciiTheme="majorHAnsi" w:hAnsiTheme="majorHAnsi"/>
-                <w:color w:val="FF0000"/>
-                <w:sz w:val="22"/>
-                <w:szCs w:val="22"/>
-                <w:lang w:val="nl-NL"/>
-              </w:rPr>
-              <w:t>_id</w:t>
+                <w:i/>
+                <w:color w:val="FF0000"/>
+                <w:sz w:val="22"/>
+                <w:szCs w:val="22"/>
+                <w:lang w:val="nl-NL"/>
+              </w:rPr>
+            </w:pPr>
+            <w:r>
+              <w:rPr>
+                <w:rFonts w:asciiTheme="majorHAnsi" w:hAnsiTheme="majorHAnsi"/>
+                <w:b/>
+                <w:color w:val="FF0000"/>
+                <w:sz w:val="22"/>
+                <w:szCs w:val="22"/>
+                <w:lang w:val="nl-NL"/>
+              </w:rPr>
+              <w:t>RestaurantEigenaar</w:t>
+            </w:r>
+            <w:r>
+              <w:rPr>
+                <w:rFonts w:asciiTheme="majorHAnsi" w:hAnsiTheme="majorHAnsi"/>
+                <w:b/>
+                <w:color w:val="FF0000"/>
+                <w:sz w:val="22"/>
+                <w:szCs w:val="22"/>
+                <w:lang w:val="nl-NL"/>
+              </w:rPr>
+              <w:t>_</w:t>
+            </w:r>
+            <w:r>
+              <w:rPr>
+                <w:rFonts w:asciiTheme="majorHAnsi" w:hAnsiTheme="majorHAnsi"/>
+                <w:color w:val="FF0000"/>
+                <w:sz w:val="22"/>
+                <w:szCs w:val="22"/>
+                <w:lang w:val="nl-NL"/>
+              </w:rPr>
+              <w:t>ID</w:t>
             </w:r>
           </w:p>
           <w:p>
@@ -493,7 +411,7 @@
     <w:tbl>
       <w:tblPr>
         <w:tblStyle w:val="TableGrid"/>
-        <w:tblpPr w:leftFromText="180" w:rightFromText="180" w:vertAnchor="text" w:horzAnchor="page" w:tblpX="5640" w:tblpY="1"/>
+        <w:tblpPr w:leftFromText="180" w:rightFromText="180" w:vertAnchor="text" w:horzAnchor="page" w:tblpX="6253" w:tblpY="1"/>
         <w:tblW w:w="2235" w:type="dxa"/>
         <w:tblLook w:val="04A0" w:firstRow="1" w:lastRow="0" w:firstColumn="1" w:lastColumn="0" w:noHBand="0" w:noVBand="1"/>
       </w:tblPr>
@@ -517,6 +435,7 @@
                 <w:lang w:val="nl-NL"/>
               </w:rPr>
             </w:pPr>
+            <w:proofErr w:type="spellStart"/>
             <w:r>
               <w:rPr>
                 <w:rFonts w:asciiTheme="majorHAnsi" w:hAnsiTheme="majorHAnsi"/>
@@ -527,6 +446,7 @@
               </w:rPr>
               <w:t>tblTafel</w:t>
             </w:r>
+            <w:proofErr w:type="spellEnd"/>
           </w:p>
         </w:tc>
       </w:tr>
@@ -705,7 +625,7 @@
     <w:tbl>
       <w:tblPr>
         <w:tblStyle w:val="TableGrid"/>
-        <w:tblpPr w:leftFromText="180" w:rightFromText="180" w:vertAnchor="text" w:horzAnchor="page" w:tblpX="8340" w:tblpY="1"/>
+        <w:tblpPr w:leftFromText="180" w:rightFromText="180" w:vertAnchor="text" w:horzAnchor="page" w:tblpX="9760" w:tblpY="1"/>
         <w:tblW w:w="2711" w:type="dxa"/>
         <w:tblLook w:val="04A0" w:firstRow="1" w:lastRow="0" w:firstColumn="1" w:lastColumn="0" w:noHBand="0" w:noVBand="1"/>
       </w:tblPr>
@@ -729,6 +649,7 @@
                 <w:lang w:val="nl-NL"/>
               </w:rPr>
             </w:pPr>
+            <w:proofErr w:type="spellStart"/>
             <w:r>
               <w:rPr>
                 <w:rFonts w:asciiTheme="majorHAnsi" w:hAnsiTheme="majorHAnsi"/>
@@ -739,6 +660,7 @@
               </w:rPr>
               <w:t>tblReservatie</w:t>
             </w:r>
+            <w:proofErr w:type="spellEnd"/>
           </w:p>
         </w:tc>
       </w:tr>
@@ -898,6 +820,217 @@
                 <w:lang w:val="nl-NL"/>
               </w:rPr>
               <w:t>_Id</w:t>
+            </w:r>
+          </w:p>
+          <w:p>
+            <w:pPr>
+              <w:jc w:val="center"/>
+              <w:rPr>
+                <w:rFonts w:asciiTheme="majorHAnsi" w:hAnsiTheme="majorHAnsi"/>
+                <w:sz w:val="22"/>
+                <w:szCs w:val="22"/>
+                <w:lang w:val="nl-NL"/>
+              </w:rPr>
+            </w:pPr>
+          </w:p>
+        </w:tc>
+      </w:tr>
+    </w:tbl>
+    <w:tbl>
+      <w:tblPr>
+        <w:tblStyle w:val="TableGrid"/>
+        <w:tblpPr w:leftFromText="180" w:rightFromText="180" w:vertAnchor="text" w:horzAnchor="margin" w:tblpXSpec="right" w:tblpY="71"/>
+        <w:tblW w:w="0" w:type="auto"/>
+        <w:tblLook w:val="04A0" w:firstRow="1" w:lastRow="0" w:firstColumn="1" w:lastColumn="0" w:noHBand="0" w:noVBand="1"/>
+      </w:tblPr>
+      <w:tblGrid>
+        <w:gridCol w:w="1739"/>
+      </w:tblGrid>
+      <w:tr>
+        <w:tc>
+          <w:tcPr>
+            <w:tcW w:w="1739" w:type="dxa"/>
+            <w:shd w:val="clear" w:color="auto" w:fill="99CCFF"/>
+          </w:tcPr>
+          <w:p>
+            <w:pPr>
+              <w:jc w:val="center"/>
+              <w:rPr>
+                <w:rFonts w:asciiTheme="majorHAnsi" w:hAnsiTheme="majorHAnsi"/>
+                <w:b/>
+                <w:sz w:val="22"/>
+                <w:szCs w:val="22"/>
+                <w:lang w:val="nl-NL"/>
+              </w:rPr>
+            </w:pPr>
+            <w:proofErr w:type="spellStart"/>
+            <w:r>
+              <w:rPr>
+                <w:rFonts w:asciiTheme="majorHAnsi" w:hAnsiTheme="majorHAnsi"/>
+                <w:b/>
+                <w:sz w:val="22"/>
+                <w:szCs w:val="22"/>
+                <w:lang w:val="nl-NL"/>
+              </w:rPr>
+              <w:t>tblKlant</w:t>
+            </w:r>
+            <w:proofErr w:type="spellEnd"/>
+          </w:p>
+        </w:tc>
+      </w:tr>
+      <w:tr>
+        <w:tc>
+          <w:tcPr>
+            <w:tcW w:w="1739" w:type="dxa"/>
+          </w:tcPr>
+          <w:p>
+            <w:pPr>
+              <w:jc w:val="center"/>
+              <w:rPr>
+                <w:rFonts w:asciiTheme="majorHAnsi" w:hAnsiTheme="majorHAnsi"/>
+                <w:sz w:val="22"/>
+                <w:szCs w:val="22"/>
+                <w:lang w:val="nl-NL"/>
+              </w:rPr>
+            </w:pPr>
+            <w:r>
+              <w:rPr>
+                <w:rFonts w:asciiTheme="majorHAnsi" w:hAnsiTheme="majorHAnsi"/>
+                <w:b/>
+                <w:sz w:val="22"/>
+                <w:szCs w:val="22"/>
+                <w:lang w:val="nl-NL"/>
+              </w:rPr>
+              <w:t>Klant</w:t>
+            </w:r>
+            <w:r>
+              <w:rPr>
+                <w:rFonts w:asciiTheme="majorHAnsi" w:hAnsiTheme="majorHAnsi"/>
+                <w:sz w:val="22"/>
+                <w:szCs w:val="22"/>
+                <w:lang w:val="nl-NL"/>
+              </w:rPr>
+              <w:t>_Id</w:t>
+            </w:r>
+          </w:p>
+          <w:p>
+            <w:pPr>
+              <w:jc w:val="center"/>
+              <w:rPr>
+                <w:rFonts w:asciiTheme="majorHAnsi" w:hAnsiTheme="majorHAnsi"/>
+                <w:sz w:val="22"/>
+                <w:szCs w:val="22"/>
+                <w:lang w:val="nl-NL"/>
+              </w:rPr>
+            </w:pPr>
+            <w:r>
+              <w:rPr>
+                <w:rFonts w:asciiTheme="majorHAnsi" w:hAnsiTheme="majorHAnsi"/>
+                <w:b/>
+                <w:sz w:val="22"/>
+                <w:szCs w:val="22"/>
+                <w:lang w:val="nl-NL"/>
+              </w:rPr>
+              <w:t>Klant</w:t>
+            </w:r>
+            <w:r>
+              <w:rPr>
+                <w:rFonts w:asciiTheme="majorHAnsi" w:hAnsiTheme="majorHAnsi"/>
+                <w:sz w:val="22"/>
+                <w:szCs w:val="22"/>
+                <w:lang w:val="nl-NL"/>
+              </w:rPr>
+              <w:t>_Naam</w:t>
+            </w:r>
+          </w:p>
+          <w:p>
+            <w:pPr>
+              <w:jc w:val="center"/>
+              <w:rPr>
+                <w:rFonts w:asciiTheme="majorHAnsi" w:hAnsiTheme="majorHAnsi"/>
+                <w:sz w:val="22"/>
+                <w:szCs w:val="22"/>
+                <w:lang w:val="nl-NL"/>
+              </w:rPr>
+            </w:pPr>
+            <w:r>
+              <w:rPr>
+                <w:rFonts w:asciiTheme="majorHAnsi" w:hAnsiTheme="majorHAnsi"/>
+                <w:b/>
+                <w:sz w:val="22"/>
+                <w:szCs w:val="22"/>
+                <w:lang w:val="nl-NL"/>
+              </w:rPr>
+              <w:t>Klant</w:t>
+            </w:r>
+            <w:r>
+              <w:rPr>
+                <w:rFonts w:asciiTheme="majorHAnsi" w:hAnsiTheme="majorHAnsi"/>
+                <w:sz w:val="22"/>
+                <w:szCs w:val="22"/>
+                <w:lang w:val="nl-NL"/>
+              </w:rPr>
+              <w:t>_Voornaam</w:t>
+            </w:r>
+          </w:p>
+          <w:p>
+            <w:pPr>
+              <w:jc w:val="center"/>
+              <w:rPr>
+                <w:rFonts w:asciiTheme="majorHAnsi" w:hAnsiTheme="majorHAnsi"/>
+                <w:sz w:val="22"/>
+                <w:szCs w:val="22"/>
+                <w:lang w:val="nl-NL"/>
+              </w:rPr>
+            </w:pPr>
+            <w:r>
+              <w:rPr>
+                <w:rFonts w:asciiTheme="majorHAnsi" w:hAnsiTheme="majorHAnsi"/>
+                <w:b/>
+                <w:sz w:val="22"/>
+                <w:szCs w:val="22"/>
+                <w:lang w:val="nl-NL"/>
+              </w:rPr>
+              <w:t>Klant</w:t>
+            </w:r>
+            <w:r>
+              <w:rPr>
+                <w:rFonts w:asciiTheme="majorHAnsi" w:hAnsiTheme="majorHAnsi"/>
+                <w:sz w:val="22"/>
+                <w:szCs w:val="22"/>
+                <w:lang w:val="nl-NL"/>
+              </w:rPr>
+              <w:t>_GSM</w:t>
+            </w:r>
+          </w:p>
+          <w:p>
+            <w:pPr>
+              <w:jc w:val="center"/>
+              <w:rPr>
+                <w:rFonts w:asciiTheme="majorHAnsi" w:hAnsiTheme="majorHAnsi"/>
+                <w:sz w:val="22"/>
+                <w:szCs w:val="22"/>
+                <w:lang w:val="nl-NL"/>
+              </w:rPr>
+            </w:pPr>
+            <w:r>
+              <w:rPr>
+                <w:rFonts w:asciiTheme="majorHAnsi" w:hAnsiTheme="majorHAnsi"/>
+                <w:b/>
+                <w:sz w:val="22"/>
+                <w:szCs w:val="22"/>
+                <w:lang w:val="nl-NL"/>
+              </w:rPr>
+              <w:t>Klant</w:t>
+            </w:r>
+            <w:r>
+              <w:rPr>
+                <w:rFonts w:asciiTheme="majorHAnsi" w:hAnsiTheme="majorHAnsi"/>
+                <w:sz w:val="22"/>
+                <w:szCs w:val="22"/>
+                <w:lang w:val="nl-NL"/>
+              </w:rPr>
+              <w:t>_Email</w:t>
             </w:r>
           </w:p>
           <w:p>
@@ -952,92 +1085,6 @@
           <w:lang w:val="nl-NL"/>
         </w:rPr>
       </w:pPr>
-      <w:bookmarkStart w:id="0" w:name="_GoBack"/>
-      <w:r>
-        <w:rPr>
-          <w:rFonts w:asciiTheme="majorHAnsi" w:hAnsiTheme="majorHAnsi"/>
-          <w:noProof/>
-          <w:sz w:val="22"/>
-          <w:szCs w:val="22"/>
-        </w:rPr>
-        <mc:AlternateContent>
-          <mc:Choice Requires="wps">
-            <w:drawing>
-              <wp:anchor distT="0" distB="0" distL="114300" distR="114300" simplePos="0" relativeHeight="251659264" behindDoc="0" locked="0" layoutInCell="1" allowOverlap="1" wp14:anchorId="218EB7C5" wp14:editId="685665A5">
-                <wp:simplePos x="0" y="0"/>
-                <wp:positionH relativeFrom="column">
-                  <wp:posOffset>-5953760</wp:posOffset>
-                </wp:positionH>
-                <wp:positionV relativeFrom="paragraph">
-                  <wp:posOffset>57785</wp:posOffset>
-                </wp:positionV>
-                <wp:extent cx="342900" cy="1943100"/>
-                <wp:effectExtent l="50800" t="101600" r="12700" b="88900"/>
-                <wp:wrapNone/>
-                <wp:docPr id="6" name="Elbow Connector 6"/>
-                <wp:cNvGraphicFramePr/>
-                <a:graphic xmlns:a="http://schemas.openxmlformats.org/drawingml/2006/main">
-                  <a:graphicData uri="http://schemas.microsoft.com/office/word/2010/wordprocessingShape">
-                    <wps:wsp>
-                      <wps:cNvCnPr/>
-                      <wps:spPr>
-                        <a:xfrm flipV="1">
-                          <a:off x="0" y="0"/>
-                          <a:ext cx="342900" cy="1943100"/>
-                        </a:xfrm>
-                        <a:prstGeom prst="bentConnector3">
-                          <a:avLst/>
-                        </a:prstGeom>
-                        <a:ln>
-                          <a:solidFill>
-                            <a:srgbClr val="FF0000"/>
-                          </a:solidFill>
-                          <a:tailEnd type="arrow"/>
-                        </a:ln>
-                      </wps:spPr>
-                      <wps:style>
-                        <a:lnRef idx="2">
-                          <a:schemeClr val="accent1"/>
-                        </a:lnRef>
-                        <a:fillRef idx="0">
-                          <a:schemeClr val="accent1"/>
-                        </a:fillRef>
-                        <a:effectRef idx="1">
-                          <a:schemeClr val="accent1"/>
-                        </a:effectRef>
-                        <a:fontRef idx="minor">
-                          <a:schemeClr val="tx1"/>
-                        </a:fontRef>
-                      </wps:style>
-                      <wps:bodyPr/>
-                    </wps:wsp>
-                  </a:graphicData>
-                </a:graphic>
-              </wp:anchor>
-            </w:drawing>
-          </mc:Choice>
-          <mc:Fallback>
-            <w:pict>
-              <v:shapetype id="_x0000_t34" coordsize="21600,21600" o:spt="34" o:oned="t" adj="10800" path="m0,0l@0,0@0,21600,21600,21600e" filled="f">
-                <v:stroke joinstyle="miter"/>
-                <v:formulas>
-                  <v:f eqn="val #0"/>
-                </v:formulas>
-                <v:path arrowok="t" fillok="f" o:connecttype="none"/>
-                <v:handles>
-                  <v:h position="#0,center"/>
-                </v:handles>
-                <o:lock v:ext="edit" shapetype="t"/>
-              </v:shapetype>
-              <v:shape id="Elbow Connector 6" o:spid="_x0000_s1026" type="#_x0000_t34" style="position:absolute;margin-left:-468.75pt;margin-top:4.55pt;width:27pt;height:153pt;flip:y;z-index:251659264;visibility:visible;mso-wrap-style:square;mso-wrap-distance-left:9pt;mso-wrap-distance-top:0;mso-wrap-distance-right:9pt;mso-wrap-distance-bottom:0;mso-position-horizontal:absolute;mso-position-horizontal-relative:text;mso-position-vertical:absolute;mso-position-vertical-relative:text" o:gfxdata="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" strokecolor="red" strokeweight="2pt">
-                <v:stroke endarrow="open"/>
-                <v:shadow on="t" opacity="24903f" mv:blur="40000f" origin=",.5" offset="0,20000emu"/>
-              </v:shape>
-            </w:pict>
-          </mc:Fallback>
-        </mc:AlternateContent>
-      </w:r>
-      <w:bookmarkEnd w:id="0"/>
       <w:r>
         <w:rPr>
           <w:rFonts w:asciiTheme="majorHAnsi" w:hAnsiTheme="majorHAnsi"/>
@@ -1051,17 +1098,17 @@
     <w:tbl>
       <w:tblPr>
         <w:tblStyle w:val="TableGrid"/>
-        <w:tblpPr w:leftFromText="180" w:rightFromText="180" w:vertAnchor="text" w:horzAnchor="page" w:tblpX="11580" w:tblpY="-521"/>
-        <w:tblW w:w="2711" w:type="dxa"/>
+        <w:tblpPr w:leftFromText="180" w:rightFromText="180" w:vertAnchor="text" w:horzAnchor="margin" w:tblpY="4586"/>
+        <w:tblW w:w="0" w:type="auto"/>
         <w:tblLook w:val="04A0" w:firstRow="1" w:lastRow="0" w:firstColumn="1" w:lastColumn="0" w:noHBand="0" w:noVBand="1"/>
       </w:tblPr>
       <w:tblGrid>
-        <w:gridCol w:w="2711"/>
+        <w:gridCol w:w="4303"/>
       </w:tblGrid>
       <w:tr>
         <w:tc>
           <w:tcPr>
-            <w:tcW w:w="2711" w:type="dxa"/>
+            <w:tcW w:w="4303" w:type="dxa"/>
             <w:shd w:val="clear" w:color="auto" w:fill="99CCFF"/>
           </w:tcPr>
           <w:p>
@@ -1075,23 +1122,35 @@
                 <w:lang w:val="nl-NL"/>
               </w:rPr>
             </w:pPr>
-            <w:r>
-              <w:rPr>
-                <w:rFonts w:asciiTheme="majorHAnsi" w:hAnsiTheme="majorHAnsi"/>
-                <w:b/>
-                <w:sz w:val="22"/>
-                <w:szCs w:val="22"/>
-                <w:lang w:val="nl-NL"/>
-              </w:rPr>
-              <w:t>tblMenu</w:t>
-            </w:r>
+            <w:proofErr w:type="spellStart"/>
+            <w:r>
+              <w:rPr>
+                <w:rFonts w:asciiTheme="majorHAnsi" w:hAnsiTheme="majorHAnsi"/>
+                <w:b/>
+                <w:sz w:val="22"/>
+                <w:szCs w:val="22"/>
+                <w:lang w:val="nl-NL"/>
+              </w:rPr>
+              <w:t>tbl</w:t>
+            </w:r>
+            <w:r>
+              <w:rPr>
+                <w:rFonts w:asciiTheme="majorHAnsi" w:hAnsiTheme="majorHAnsi"/>
+                <w:b/>
+                <w:sz w:val="22"/>
+                <w:szCs w:val="22"/>
+                <w:lang w:val="nl-NL"/>
+              </w:rPr>
+              <w:t>Restaurant</w:t>
+            </w:r>
+            <w:proofErr w:type="spellEnd"/>
           </w:p>
         </w:tc>
       </w:tr>
       <w:tr>
         <w:tc>
           <w:tcPr>
-            <w:tcW w:w="2711" w:type="dxa"/>
+            <w:tcW w:w="4303" w:type="dxa"/>
           </w:tcPr>
           <w:p>
             <w:pPr>
@@ -1103,10 +1162,452 @@
                 <w:lang w:val="nl-NL"/>
               </w:rPr>
             </w:pPr>
-            <w:r>
-              <w:rPr>
-                <w:rFonts w:asciiTheme="majorHAnsi" w:hAnsiTheme="majorHAnsi"/>
-                <w:b/>
+            <w:proofErr w:type="spellStart"/>
+            <w:r>
+              <w:rPr>
+                <w:rFonts w:asciiTheme="majorHAnsi" w:hAnsiTheme="majorHAnsi"/>
+                <w:b/>
+                <w:sz w:val="22"/>
+                <w:szCs w:val="22"/>
+                <w:lang w:val="nl-NL"/>
+              </w:rPr>
+              <w:t>Restaurant</w:t>
+            </w:r>
+            <w:r>
+              <w:rPr>
+                <w:rFonts w:asciiTheme="majorHAnsi" w:hAnsiTheme="majorHAnsi"/>
+                <w:sz w:val="22"/>
+                <w:szCs w:val="22"/>
+                <w:lang w:val="nl-NL"/>
+              </w:rPr>
+              <w:t>_Id</w:t>
+            </w:r>
+            <w:proofErr w:type="spellEnd"/>
+          </w:p>
+          <w:p>
+            <w:pPr>
+              <w:jc w:val="center"/>
+              <w:rPr>
+                <w:rFonts w:asciiTheme="majorHAnsi" w:hAnsiTheme="majorHAnsi"/>
+                <w:sz w:val="22"/>
+                <w:szCs w:val="22"/>
+                <w:lang w:val="nl-NL"/>
+              </w:rPr>
+            </w:pPr>
+            <w:r>
+              <w:rPr>
+                <w:rFonts w:asciiTheme="majorHAnsi" w:hAnsiTheme="majorHAnsi"/>
+                <w:b/>
+                <w:sz w:val="22"/>
+                <w:szCs w:val="22"/>
+                <w:lang w:val="nl-NL"/>
+              </w:rPr>
+              <w:t>Restaurant</w:t>
+            </w:r>
+            <w:r>
+              <w:rPr>
+                <w:rFonts w:asciiTheme="majorHAnsi" w:hAnsiTheme="majorHAnsi"/>
+                <w:sz w:val="22"/>
+                <w:szCs w:val="22"/>
+                <w:lang w:val="nl-NL"/>
+              </w:rPr>
+              <w:t xml:space="preserve"> _Naam</w:t>
+            </w:r>
+          </w:p>
+          <w:p>
+            <w:pPr>
+              <w:jc w:val="center"/>
+              <w:rPr>
+                <w:rFonts w:asciiTheme="majorHAnsi" w:hAnsiTheme="majorHAnsi"/>
+                <w:sz w:val="22"/>
+                <w:szCs w:val="22"/>
+                <w:lang w:val="nl-NL"/>
+              </w:rPr>
+            </w:pPr>
+            <w:r>
+              <w:rPr>
+                <w:rFonts w:asciiTheme="majorHAnsi" w:hAnsiTheme="majorHAnsi"/>
+                <w:b/>
+                <w:sz w:val="22"/>
+                <w:szCs w:val="22"/>
+                <w:lang w:val="nl-NL"/>
+              </w:rPr>
+              <w:t>Restaurant</w:t>
+            </w:r>
+            <w:r>
+              <w:rPr>
+                <w:rFonts w:asciiTheme="majorHAnsi" w:hAnsiTheme="majorHAnsi"/>
+                <w:sz w:val="22"/>
+                <w:szCs w:val="22"/>
+                <w:lang w:val="nl-NL"/>
+              </w:rPr>
+              <w:t xml:space="preserve"> _Voornaam</w:t>
+            </w:r>
+          </w:p>
+          <w:p>
+            <w:pPr>
+              <w:jc w:val="center"/>
+              <w:rPr>
+                <w:rFonts w:asciiTheme="majorHAnsi" w:hAnsiTheme="majorHAnsi"/>
+                <w:sz w:val="22"/>
+                <w:szCs w:val="22"/>
+                <w:lang w:val="nl-NL"/>
+              </w:rPr>
+            </w:pPr>
+            <w:r>
+              <w:rPr>
+                <w:rFonts w:asciiTheme="majorHAnsi" w:hAnsiTheme="majorHAnsi"/>
+                <w:b/>
+                <w:sz w:val="22"/>
+                <w:szCs w:val="22"/>
+                <w:lang w:val="nl-NL"/>
+              </w:rPr>
+              <w:t>Restaurant</w:t>
+            </w:r>
+            <w:r>
+              <w:rPr>
+                <w:rFonts w:asciiTheme="majorHAnsi" w:hAnsiTheme="majorHAnsi"/>
+                <w:sz w:val="22"/>
+                <w:szCs w:val="22"/>
+                <w:lang w:val="nl-NL"/>
+              </w:rPr>
+              <w:t xml:space="preserve"> _Adres</w:t>
+            </w:r>
+          </w:p>
+          <w:p>
+            <w:pPr>
+              <w:jc w:val="center"/>
+              <w:rPr>
+                <w:rFonts w:asciiTheme="majorHAnsi" w:hAnsiTheme="majorHAnsi"/>
+                <w:sz w:val="22"/>
+                <w:szCs w:val="22"/>
+                <w:lang w:val="nl-NL"/>
+              </w:rPr>
+            </w:pPr>
+            <w:r>
+              <w:rPr>
+                <w:rFonts w:asciiTheme="majorHAnsi" w:hAnsiTheme="majorHAnsi"/>
+                <w:b/>
+                <w:sz w:val="22"/>
+                <w:szCs w:val="22"/>
+                <w:lang w:val="nl-NL"/>
+              </w:rPr>
+              <w:t>Restaurant</w:t>
+            </w:r>
+            <w:r>
+              <w:rPr>
+                <w:rFonts w:asciiTheme="majorHAnsi" w:hAnsiTheme="majorHAnsi"/>
+                <w:sz w:val="22"/>
+                <w:szCs w:val="22"/>
+                <w:lang w:val="nl-NL"/>
+              </w:rPr>
+              <w:t xml:space="preserve"> _Postcode</w:t>
+            </w:r>
+          </w:p>
+          <w:p>
+            <w:pPr>
+              <w:jc w:val="center"/>
+              <w:rPr>
+                <w:rFonts w:asciiTheme="majorHAnsi" w:hAnsiTheme="majorHAnsi"/>
+                <w:sz w:val="22"/>
+                <w:szCs w:val="22"/>
+                <w:lang w:val="nl-NL"/>
+              </w:rPr>
+            </w:pPr>
+            <w:r>
+              <w:rPr>
+                <w:rFonts w:asciiTheme="majorHAnsi" w:hAnsiTheme="majorHAnsi"/>
+                <w:b/>
+                <w:sz w:val="22"/>
+                <w:szCs w:val="22"/>
+                <w:lang w:val="nl-NL"/>
+              </w:rPr>
+              <w:t>Restaurant</w:t>
+            </w:r>
+            <w:r>
+              <w:rPr>
+                <w:rFonts w:asciiTheme="majorHAnsi" w:hAnsiTheme="majorHAnsi"/>
+                <w:sz w:val="22"/>
+                <w:szCs w:val="22"/>
+                <w:lang w:val="nl-NL"/>
+              </w:rPr>
+              <w:t xml:space="preserve"> _Gemeente</w:t>
+            </w:r>
+          </w:p>
+          <w:p>
+            <w:pPr>
+              <w:jc w:val="center"/>
+              <w:rPr>
+                <w:rFonts w:asciiTheme="majorHAnsi" w:hAnsiTheme="majorHAnsi"/>
+                <w:sz w:val="22"/>
+                <w:szCs w:val="22"/>
+                <w:lang w:val="fr-FR"/>
+              </w:rPr>
+            </w:pPr>
+            <w:r>
+              <w:rPr>
+                <w:rFonts w:asciiTheme="majorHAnsi" w:hAnsiTheme="majorHAnsi"/>
+                <w:b/>
+                <w:sz w:val="22"/>
+                <w:szCs w:val="22"/>
+                <w:lang w:val="fr-FR"/>
+              </w:rPr>
+              <w:t>Restaurant</w:t>
+            </w:r>
+            <w:r>
+              <w:rPr>
+                <w:rFonts w:asciiTheme="majorHAnsi" w:hAnsiTheme="majorHAnsi"/>
+                <w:sz w:val="22"/>
+                <w:szCs w:val="22"/>
+                <w:lang w:val="fr-FR"/>
+              </w:rPr>
+              <w:t xml:space="preserve"> _</w:t>
+            </w:r>
+            <w:proofErr w:type="spellStart"/>
+            <w:r>
+              <w:rPr>
+                <w:rFonts w:asciiTheme="majorHAnsi" w:hAnsiTheme="majorHAnsi"/>
+                <w:sz w:val="22"/>
+                <w:szCs w:val="22"/>
+                <w:lang w:val="fr-FR"/>
+              </w:rPr>
+              <w:t>Website</w:t>
+            </w:r>
+            <w:proofErr w:type="spellEnd"/>
+          </w:p>
+          <w:p>
+            <w:pPr>
+              <w:jc w:val="center"/>
+              <w:rPr>
+                <w:rFonts w:asciiTheme="majorHAnsi" w:hAnsiTheme="majorHAnsi"/>
+                <w:sz w:val="22"/>
+                <w:szCs w:val="22"/>
+                <w:lang w:val="fr-FR"/>
+              </w:rPr>
+            </w:pPr>
+            <w:r>
+              <w:rPr>
+                <w:rFonts w:asciiTheme="majorHAnsi" w:hAnsiTheme="majorHAnsi"/>
+                <w:b/>
+                <w:sz w:val="22"/>
+                <w:szCs w:val="22"/>
+                <w:lang w:val="fr-FR"/>
+              </w:rPr>
+              <w:t>Restaurant</w:t>
+            </w:r>
+            <w:r>
+              <w:rPr>
+                <w:rFonts w:asciiTheme="majorHAnsi" w:hAnsiTheme="majorHAnsi"/>
+                <w:sz w:val="22"/>
+                <w:szCs w:val="22"/>
+                <w:lang w:val="fr-FR"/>
+              </w:rPr>
+              <w:t xml:space="preserve"> _Email</w:t>
+            </w:r>
+          </w:p>
+          <w:p>
+            <w:pPr>
+              <w:jc w:val="center"/>
+              <w:rPr>
+                <w:rFonts w:asciiTheme="majorHAnsi" w:hAnsiTheme="majorHAnsi"/>
+                <w:sz w:val="22"/>
+                <w:szCs w:val="22"/>
+                <w:lang w:val="fr-FR"/>
+              </w:rPr>
+            </w:pPr>
+            <w:r>
+              <w:rPr>
+                <w:rFonts w:asciiTheme="majorHAnsi" w:hAnsiTheme="majorHAnsi"/>
+                <w:b/>
+                <w:sz w:val="22"/>
+                <w:szCs w:val="22"/>
+                <w:lang w:val="fr-FR"/>
+              </w:rPr>
+              <w:t>Restaurant</w:t>
+            </w:r>
+            <w:r>
+              <w:rPr>
+                <w:rFonts w:asciiTheme="majorHAnsi" w:hAnsiTheme="majorHAnsi"/>
+                <w:sz w:val="22"/>
+                <w:szCs w:val="22"/>
+                <w:lang w:val="fr-FR"/>
+              </w:rPr>
+              <w:t xml:space="preserve"> _</w:t>
+            </w:r>
+            <w:proofErr w:type="spellStart"/>
+            <w:r>
+              <w:rPr>
+                <w:rFonts w:asciiTheme="majorHAnsi" w:hAnsiTheme="majorHAnsi"/>
+                <w:sz w:val="22"/>
+                <w:szCs w:val="22"/>
+                <w:lang w:val="fr-FR"/>
+              </w:rPr>
+              <w:t>Telefoonnr</w:t>
+            </w:r>
+            <w:proofErr w:type="spellEnd"/>
+          </w:p>
+          <w:p>
+            <w:pPr>
+              <w:jc w:val="center"/>
+              <w:rPr>
+                <w:rFonts w:asciiTheme="majorHAnsi" w:hAnsiTheme="majorHAnsi"/>
+                <w:sz w:val="22"/>
+                <w:szCs w:val="22"/>
+                <w:lang w:val="fr-FR"/>
+              </w:rPr>
+            </w:pPr>
+            <w:r>
+              <w:rPr>
+                <w:rFonts w:asciiTheme="majorHAnsi" w:hAnsiTheme="majorHAnsi"/>
+                <w:b/>
+                <w:sz w:val="22"/>
+                <w:szCs w:val="22"/>
+                <w:lang w:val="fr-FR"/>
+              </w:rPr>
+              <w:t>Restaurant</w:t>
+            </w:r>
+            <w:r>
+              <w:rPr>
+                <w:rFonts w:asciiTheme="majorHAnsi" w:hAnsiTheme="majorHAnsi"/>
+                <w:sz w:val="22"/>
+                <w:szCs w:val="22"/>
+                <w:lang w:val="fr-FR"/>
+              </w:rPr>
+              <w:t xml:space="preserve"> _GSM</w:t>
+            </w:r>
+          </w:p>
+          <w:p>
+            <w:pPr>
+              <w:jc w:val="center"/>
+              <w:rPr>
+                <w:rFonts w:asciiTheme="majorHAnsi" w:hAnsiTheme="majorHAnsi"/>
+                <w:i/>
+                <w:color w:val="FF0000"/>
+                <w:sz w:val="22"/>
+                <w:szCs w:val="22"/>
+                <w:lang w:val="nl-NL"/>
+              </w:rPr>
+            </w:pPr>
+            <w:r>
+              <w:rPr>
+                <w:rFonts w:asciiTheme="majorHAnsi" w:hAnsiTheme="majorHAnsi"/>
+                <w:b/>
+                <w:color w:val="FF0000"/>
+                <w:sz w:val="22"/>
+                <w:szCs w:val="22"/>
+                <w:lang w:val="nl-NL"/>
+              </w:rPr>
+              <w:t>RestaurantEigenaar</w:t>
+            </w:r>
+            <w:r>
+              <w:rPr>
+                <w:rFonts w:asciiTheme="majorHAnsi" w:hAnsiTheme="majorHAnsi"/>
+                <w:b/>
+                <w:color w:val="FF0000"/>
+                <w:sz w:val="22"/>
+                <w:szCs w:val="22"/>
+                <w:lang w:val="nl-NL"/>
+              </w:rPr>
+              <w:t>_</w:t>
+            </w:r>
+            <w:r>
+              <w:rPr>
+                <w:rFonts w:asciiTheme="majorHAnsi" w:hAnsiTheme="majorHAnsi"/>
+                <w:color w:val="FF0000"/>
+                <w:sz w:val="22"/>
+                <w:szCs w:val="22"/>
+                <w:lang w:val="nl-NL"/>
+              </w:rPr>
+              <w:t>ID</w:t>
+            </w:r>
+          </w:p>
+          <w:p>
+            <w:pPr>
+              <w:jc w:val="center"/>
+              <w:rPr>
+                <w:rFonts w:asciiTheme="majorHAnsi" w:hAnsiTheme="majorHAnsi"/>
+                <w:color w:val="FF0000"/>
+                <w:sz w:val="22"/>
+                <w:szCs w:val="22"/>
+                <w:lang w:val="nl-NL"/>
+              </w:rPr>
+            </w:pPr>
+            <w:proofErr w:type="spellStart"/>
+            <w:r>
+              <w:rPr>
+                <w:rFonts w:asciiTheme="majorHAnsi" w:hAnsiTheme="majorHAnsi"/>
+                <w:b/>
+                <w:color w:val="FF0000"/>
+                <w:sz w:val="22"/>
+                <w:szCs w:val="22"/>
+                <w:lang w:val="nl-NL"/>
+              </w:rPr>
+              <w:t>Tafel</w:t>
+            </w:r>
+            <w:r>
+              <w:rPr>
+                <w:rFonts w:asciiTheme="majorHAnsi" w:hAnsiTheme="majorHAnsi"/>
+                <w:color w:val="FF0000"/>
+                <w:sz w:val="22"/>
+                <w:szCs w:val="22"/>
+                <w:lang w:val="nl-NL"/>
+              </w:rPr>
+              <w:t>_Id</w:t>
+            </w:r>
+            <w:proofErr w:type="spellEnd"/>
+          </w:p>
+          <w:p>
+            <w:pPr>
+              <w:jc w:val="center"/>
+              <w:rPr>
+                <w:rFonts w:asciiTheme="majorHAnsi" w:hAnsiTheme="majorHAnsi"/>
+                <w:color w:val="FF0000"/>
+                <w:sz w:val="22"/>
+                <w:szCs w:val="22"/>
+                <w:lang w:val="nl-NL"/>
+              </w:rPr>
+            </w:pPr>
+            <w:proofErr w:type="spellStart"/>
+            <w:r>
+              <w:rPr>
+                <w:rFonts w:asciiTheme="majorHAnsi" w:hAnsiTheme="majorHAnsi"/>
+                <w:b/>
+                <w:color w:val="FF0000"/>
+                <w:sz w:val="22"/>
+                <w:szCs w:val="22"/>
+                <w:lang w:val="nl-NL"/>
+              </w:rPr>
+              <w:t>Reservatie</w:t>
+            </w:r>
+            <w:r>
+              <w:rPr>
+                <w:rFonts w:asciiTheme="majorHAnsi" w:hAnsiTheme="majorHAnsi"/>
+                <w:color w:val="FF0000"/>
+                <w:sz w:val="22"/>
+                <w:szCs w:val="22"/>
+                <w:lang w:val="nl-NL"/>
+              </w:rPr>
+              <w:t>_Id</w:t>
+            </w:r>
+            <w:proofErr w:type="spellEnd"/>
+          </w:p>
+          <w:p>
+            <w:pPr>
+              <w:jc w:val="center"/>
+              <w:rPr>
+                <w:rFonts w:asciiTheme="majorHAnsi" w:hAnsiTheme="majorHAnsi"/>
+                <w:color w:val="FF0000"/>
+                <w:sz w:val="22"/>
+                <w:szCs w:val="22"/>
+                <w:lang w:val="nl-NL"/>
+              </w:rPr>
+            </w:pPr>
+            <w:proofErr w:type="spellStart"/>
+            <w:r>
+              <w:rPr>
+                <w:rFonts w:asciiTheme="majorHAnsi" w:hAnsiTheme="majorHAnsi"/>
+                <w:b/>
+                <w:color w:val="FF0000"/>
                 <w:sz w:val="22"/>
                 <w:szCs w:val="22"/>
                 <w:lang w:val="nl-NL"/>
@@ -1116,102 +1617,26 @@
             <w:r>
               <w:rPr>
                 <w:rFonts w:asciiTheme="majorHAnsi" w:hAnsiTheme="majorHAnsi"/>
-                <w:sz w:val="22"/>
-                <w:szCs w:val="22"/>
-                <w:lang w:val="nl-NL"/>
-              </w:rPr>
-              <w:t>_Id</w:t>
-            </w:r>
-          </w:p>
-          <w:p>
-            <w:pPr>
-              <w:jc w:val="center"/>
-              <w:rPr>
-                <w:rFonts w:asciiTheme="majorHAnsi" w:hAnsiTheme="majorHAnsi"/>
-                <w:sz w:val="22"/>
-                <w:szCs w:val="22"/>
-                <w:lang w:val="nl-NL"/>
-              </w:rPr>
-            </w:pPr>
-            <w:r>
-              <w:rPr>
-                <w:rFonts w:asciiTheme="majorHAnsi" w:hAnsiTheme="majorHAnsi"/>
-                <w:b/>
-                <w:sz w:val="22"/>
-                <w:szCs w:val="22"/>
-                <w:lang w:val="nl-NL"/>
-              </w:rPr>
-              <w:t>Menu</w:t>
-            </w:r>
-            <w:r>
-              <w:rPr>
-                <w:rFonts w:asciiTheme="majorHAnsi" w:hAnsiTheme="majorHAnsi"/>
-                <w:sz w:val="22"/>
-                <w:szCs w:val="22"/>
-                <w:lang w:val="nl-NL"/>
-              </w:rPr>
-              <w:t>_Gerecht</w:t>
-            </w:r>
-          </w:p>
-          <w:p>
-            <w:pPr>
-              <w:jc w:val="center"/>
-              <w:rPr>
-                <w:rFonts w:asciiTheme="majorHAnsi" w:hAnsiTheme="majorHAnsi"/>
-                <w:sz w:val="22"/>
-                <w:szCs w:val="22"/>
-                <w:lang w:val="nl-NL"/>
-              </w:rPr>
-            </w:pPr>
-            <w:r>
-              <w:rPr>
-                <w:rFonts w:asciiTheme="majorHAnsi" w:hAnsiTheme="majorHAnsi"/>
-                <w:b/>
-                <w:sz w:val="22"/>
-                <w:szCs w:val="22"/>
-                <w:lang w:val="nl-NL"/>
-              </w:rPr>
-              <w:t>Menu</w:t>
-            </w:r>
-            <w:r>
-              <w:rPr>
-                <w:rFonts w:asciiTheme="majorHAnsi" w:hAnsiTheme="majorHAnsi"/>
-                <w:sz w:val="22"/>
-                <w:szCs w:val="22"/>
-                <w:lang w:val="nl-NL"/>
-              </w:rPr>
-              <w:t>_Beschrijving</w:t>
-            </w:r>
-          </w:p>
-          <w:p>
-            <w:pPr>
-              <w:jc w:val="center"/>
-              <w:rPr>
-                <w:rFonts w:asciiTheme="majorHAnsi" w:hAnsiTheme="majorHAnsi"/>
-                <w:sz w:val="22"/>
-                <w:szCs w:val="22"/>
-                <w:lang w:val="nl-NL"/>
-              </w:rPr>
-            </w:pPr>
-            <w:r>
-              <w:rPr>
-                <w:rFonts w:asciiTheme="majorHAnsi" w:hAnsiTheme="majorHAnsi"/>
-                <w:b/>
-                <w:sz w:val="22"/>
-                <w:szCs w:val="22"/>
-                <w:lang w:val="nl-NL"/>
-              </w:rPr>
-              <w:t>Menu</w:t>
-            </w:r>
-            <w:r>
-              <w:rPr>
-                <w:rFonts w:asciiTheme="majorHAnsi" w:hAnsiTheme="majorHAnsi"/>
-                <w:sz w:val="22"/>
-                <w:szCs w:val="22"/>
-                <w:lang w:val="nl-NL"/>
-              </w:rPr>
-              <w:t>_Prijs</w:t>
-            </w:r>
+                <w:color w:val="FF0000"/>
+                <w:sz w:val="22"/>
+                <w:szCs w:val="22"/>
+                <w:lang w:val="nl-NL"/>
+              </w:rPr>
+              <w:t>_id</w:t>
+            </w:r>
+            <w:proofErr w:type="spellEnd"/>
+          </w:p>
+          <w:p>
+            <w:pPr>
+              <w:jc w:val="center"/>
+              <w:rPr>
+                <w:rFonts w:asciiTheme="majorHAnsi" w:hAnsiTheme="majorHAnsi"/>
+                <w:color w:val="FF0000"/>
+                <w:sz w:val="22"/>
+                <w:szCs w:val="22"/>
+                <w:lang w:val="nl-NL"/>
+              </w:rPr>
+            </w:pPr>
           </w:p>
           <w:p>
             <w:pPr>
@@ -1240,17 +1665,17 @@
     <w:tbl>
       <w:tblPr>
         <w:tblStyle w:val="TableGrid"/>
-        <w:tblpPr w:leftFromText="180" w:rightFromText="180" w:vertAnchor="text" w:horzAnchor="page" w:tblpX="7260" w:tblpY="1790"/>
+        <w:tblpPr w:leftFromText="180" w:rightFromText="180" w:vertAnchor="text" w:horzAnchor="page" w:tblpX="6213" w:tblpY="3319"/>
         <w:tblW w:w="0" w:type="auto"/>
         <w:tblLook w:val="04A0" w:firstRow="1" w:lastRow="0" w:firstColumn="1" w:lastColumn="0" w:noHBand="0" w:noVBand="1"/>
       </w:tblPr>
       <w:tblGrid>
-        <w:gridCol w:w="1739"/>
+        <w:gridCol w:w="2947"/>
       </w:tblGrid>
       <w:tr>
         <w:tc>
           <w:tcPr>
-            <w:tcW w:w="1739" w:type="dxa"/>
+            <w:tcW w:w="2947" w:type="dxa"/>
             <w:shd w:val="clear" w:color="auto" w:fill="99CCFF"/>
           </w:tcPr>
           <w:p>
@@ -1264,23 +1689,25 @@
                 <w:lang w:val="nl-NL"/>
               </w:rPr>
             </w:pPr>
-            <w:r>
-              <w:rPr>
-                <w:rFonts w:asciiTheme="majorHAnsi" w:hAnsiTheme="majorHAnsi"/>
-                <w:b/>
-                <w:sz w:val="22"/>
-                <w:szCs w:val="22"/>
-                <w:lang w:val="nl-NL"/>
-              </w:rPr>
-              <w:t>tblKlant</w:t>
-            </w:r>
+            <w:proofErr w:type="spellStart"/>
+            <w:r>
+              <w:rPr>
+                <w:rFonts w:asciiTheme="majorHAnsi" w:hAnsiTheme="majorHAnsi"/>
+                <w:b/>
+                <w:sz w:val="22"/>
+                <w:szCs w:val="22"/>
+                <w:lang w:val="nl-NL"/>
+              </w:rPr>
+              <w:t>tblBestelling</w:t>
+            </w:r>
+            <w:proofErr w:type="spellEnd"/>
           </w:p>
         </w:tc>
       </w:tr>
       <w:tr>
         <w:tc>
           <w:tcPr>
-            <w:tcW w:w="1739" w:type="dxa"/>
+            <w:tcW w:w="2947" w:type="dxa"/>
           </w:tcPr>
           <w:p>
             <w:pPr>
@@ -1300,7 +1727,7 @@
                 <w:szCs w:val="22"/>
                 <w:lang w:val="nl-NL"/>
               </w:rPr>
-              <w:t>Klant</w:t>
+              <w:t>Bestelling</w:t>
             </w:r>
             <w:r>
               <w:rPr>
@@ -1330,106 +1757,109 @@
                 <w:szCs w:val="22"/>
                 <w:lang w:val="nl-NL"/>
               </w:rPr>
-              <w:t>Klant</w:t>
-            </w:r>
-            <w:r>
-              <w:rPr>
-                <w:rFonts w:asciiTheme="majorHAnsi" w:hAnsiTheme="majorHAnsi"/>
-                <w:sz w:val="22"/>
-                <w:szCs w:val="22"/>
-                <w:lang w:val="nl-NL"/>
-              </w:rPr>
-              <w:t>_Naam</w:t>
-            </w:r>
-          </w:p>
-          <w:p>
-            <w:pPr>
-              <w:jc w:val="center"/>
-              <w:rPr>
-                <w:rFonts w:asciiTheme="majorHAnsi" w:hAnsiTheme="majorHAnsi"/>
-                <w:sz w:val="22"/>
-                <w:szCs w:val="22"/>
-                <w:lang w:val="nl-NL"/>
-              </w:rPr>
-            </w:pPr>
-            <w:r>
-              <w:rPr>
-                <w:rFonts w:asciiTheme="majorHAnsi" w:hAnsiTheme="majorHAnsi"/>
-                <w:b/>
-                <w:sz w:val="22"/>
-                <w:szCs w:val="22"/>
-                <w:lang w:val="nl-NL"/>
-              </w:rPr>
-              <w:t>Klant</w:t>
-            </w:r>
-            <w:r>
-              <w:rPr>
-                <w:rFonts w:asciiTheme="majorHAnsi" w:hAnsiTheme="majorHAnsi"/>
-                <w:sz w:val="22"/>
-                <w:szCs w:val="22"/>
-                <w:lang w:val="nl-NL"/>
-              </w:rPr>
-              <w:t>_Voornaam</w:t>
-            </w:r>
-          </w:p>
-          <w:p>
-            <w:pPr>
-              <w:jc w:val="center"/>
-              <w:rPr>
-                <w:rFonts w:asciiTheme="majorHAnsi" w:hAnsiTheme="majorHAnsi"/>
-                <w:sz w:val="22"/>
-                <w:szCs w:val="22"/>
-                <w:lang w:val="nl-NL"/>
-              </w:rPr>
-            </w:pPr>
-            <w:r>
-              <w:rPr>
-                <w:rFonts w:asciiTheme="majorHAnsi" w:hAnsiTheme="majorHAnsi"/>
-                <w:b/>
-                <w:sz w:val="22"/>
-                <w:szCs w:val="22"/>
-                <w:lang w:val="nl-NL"/>
-              </w:rPr>
-              <w:t>Klant</w:t>
-            </w:r>
-            <w:r>
-              <w:rPr>
-                <w:rFonts w:asciiTheme="majorHAnsi" w:hAnsiTheme="majorHAnsi"/>
-                <w:sz w:val="22"/>
-                <w:szCs w:val="22"/>
-                <w:lang w:val="nl-NL"/>
-              </w:rPr>
-              <w:t>_GSM</w:t>
-            </w:r>
-          </w:p>
-          <w:p>
-            <w:pPr>
-              <w:jc w:val="center"/>
-              <w:rPr>
-                <w:rFonts w:asciiTheme="majorHAnsi" w:hAnsiTheme="majorHAnsi"/>
-                <w:sz w:val="22"/>
-                <w:szCs w:val="22"/>
-                <w:lang w:val="nl-NL"/>
-              </w:rPr>
-            </w:pPr>
-            <w:r>
-              <w:rPr>
-                <w:rFonts w:asciiTheme="majorHAnsi" w:hAnsiTheme="majorHAnsi"/>
-                <w:b/>
-                <w:sz w:val="22"/>
-                <w:szCs w:val="22"/>
-                <w:lang w:val="nl-NL"/>
-              </w:rPr>
-              <w:t>Klant</w:t>
-            </w:r>
-            <w:r>
-              <w:rPr>
-                <w:rFonts w:asciiTheme="majorHAnsi" w:hAnsiTheme="majorHAnsi"/>
-                <w:sz w:val="22"/>
-                <w:szCs w:val="22"/>
-                <w:lang w:val="nl-NL"/>
-              </w:rPr>
-              <w:t>_Email</w:t>
+              <w:t>Bestelling</w:t>
+            </w:r>
+            <w:r>
+              <w:rPr>
+                <w:rFonts w:asciiTheme="majorHAnsi" w:hAnsiTheme="majorHAnsi"/>
+                <w:sz w:val="22"/>
+                <w:szCs w:val="22"/>
+                <w:lang w:val="nl-NL"/>
+              </w:rPr>
+              <w:t>_AantalBestellingen</w:t>
+            </w:r>
+          </w:p>
+          <w:p>
+            <w:pPr>
+              <w:jc w:val="center"/>
+              <w:rPr>
+                <w:rFonts w:asciiTheme="majorHAnsi" w:hAnsiTheme="majorHAnsi"/>
+                <w:sz w:val="22"/>
+                <w:szCs w:val="22"/>
+                <w:lang w:val="nl-NL"/>
+              </w:rPr>
+            </w:pPr>
+            <w:r>
+              <w:rPr>
+                <w:rFonts w:asciiTheme="majorHAnsi" w:hAnsiTheme="majorHAnsi"/>
+                <w:b/>
+                <w:sz w:val="22"/>
+                <w:szCs w:val="22"/>
+                <w:lang w:val="nl-NL"/>
+              </w:rPr>
+              <w:t>Bestelling</w:t>
+            </w:r>
+            <w:r>
+              <w:rPr>
+                <w:rFonts w:asciiTheme="majorHAnsi" w:hAnsiTheme="majorHAnsi"/>
+                <w:sz w:val="22"/>
+                <w:szCs w:val="22"/>
+                <w:lang w:val="nl-NL"/>
+              </w:rPr>
+              <w:t>_BestellingGeplaatst</w:t>
+            </w:r>
+          </w:p>
+          <w:p>
+            <w:pPr>
+              <w:jc w:val="center"/>
+              <w:rPr>
+                <w:rFonts w:asciiTheme="majorHAnsi" w:hAnsiTheme="majorHAnsi"/>
+                <w:sz w:val="22"/>
+                <w:szCs w:val="22"/>
+                <w:lang w:val="nl-NL"/>
+              </w:rPr>
+            </w:pPr>
+            <w:r>
+              <w:rPr>
+                <w:rFonts w:asciiTheme="majorHAnsi" w:hAnsiTheme="majorHAnsi"/>
+                <w:b/>
+                <w:sz w:val="22"/>
+                <w:szCs w:val="22"/>
+                <w:lang w:val="nl-NL"/>
+              </w:rPr>
+              <w:t>Bestelling</w:t>
+            </w:r>
+            <w:r>
+              <w:rPr>
+                <w:rFonts w:asciiTheme="majorHAnsi" w:hAnsiTheme="majorHAnsi"/>
+                <w:sz w:val="22"/>
+                <w:szCs w:val="22"/>
+                <w:lang w:val="nl-NL"/>
+              </w:rPr>
+              <w:t>_BestellingVoltooid</w:t>
+            </w:r>
+          </w:p>
+          <w:p>
+            <w:pPr>
+              <w:jc w:val="center"/>
+              <w:rPr>
+                <w:rFonts w:asciiTheme="majorHAnsi" w:hAnsiTheme="majorHAnsi"/>
+                <w:color w:val="FF0000"/>
+                <w:sz w:val="22"/>
+                <w:szCs w:val="22"/>
+                <w:lang w:val="nl-NL"/>
+              </w:rPr>
+            </w:pPr>
+            <w:r>
+              <w:rPr>
+                <w:rFonts w:asciiTheme="majorHAnsi" w:hAnsiTheme="majorHAnsi"/>
+                <w:b/>
+                <w:color w:val="FF0000"/>
+                <w:sz w:val="22"/>
+                <w:szCs w:val="22"/>
+                <w:lang w:val="nl-NL"/>
+              </w:rPr>
+              <w:t>Tafel</w:t>
+            </w:r>
+            <w:r>
+              <w:rPr>
+                <w:rFonts w:asciiTheme="majorHAnsi" w:hAnsiTheme="majorHAnsi"/>
+                <w:color w:val="FF0000"/>
+                <w:sz w:val="22"/>
+                <w:szCs w:val="22"/>
+                <w:lang w:val="nl-NL"/>
+              </w:rPr>
+              <w:t>_Id</w:t>
             </w:r>
           </w:p>
           <w:p>
@@ -1449,7 +1879,188 @@
     <w:tbl>
       <w:tblPr>
         <w:tblStyle w:val="TableGrid"/>
-        <w:tblpPr w:leftFromText="180" w:rightFromText="180" w:vertAnchor="text" w:horzAnchor="page" w:tblpX="10680" w:tblpY="1716"/>
+        <w:tblpPr w:leftFromText="180" w:rightFromText="180" w:vertAnchor="text" w:horzAnchor="page" w:tblpX="10252" w:tblpY="3546"/>
+        <w:tblW w:w="2711" w:type="dxa"/>
+        <w:tblLook w:val="04A0" w:firstRow="1" w:lastRow="0" w:firstColumn="1" w:lastColumn="0" w:noHBand="0" w:noVBand="1"/>
+      </w:tblPr>
+      <w:tblGrid>
+        <w:gridCol w:w="2711"/>
+      </w:tblGrid>
+      <w:tr>
+        <w:tc>
+          <w:tcPr>
+            <w:tcW w:w="2711" w:type="dxa"/>
+            <w:shd w:val="clear" w:color="auto" w:fill="99CCFF"/>
+          </w:tcPr>
+          <w:p>
+            <w:pPr>
+              <w:jc w:val="center"/>
+              <w:rPr>
+                <w:rFonts w:asciiTheme="majorHAnsi" w:hAnsiTheme="majorHAnsi"/>
+                <w:b/>
+                <w:sz w:val="22"/>
+                <w:szCs w:val="22"/>
+                <w:lang w:val="nl-NL"/>
+              </w:rPr>
+            </w:pPr>
+            <w:proofErr w:type="spellStart"/>
+            <w:r>
+              <w:rPr>
+                <w:rFonts w:asciiTheme="majorHAnsi" w:hAnsiTheme="majorHAnsi"/>
+                <w:b/>
+                <w:sz w:val="22"/>
+                <w:szCs w:val="22"/>
+                <w:lang w:val="nl-NL"/>
+              </w:rPr>
+              <w:t>tblMenu</w:t>
+            </w:r>
+            <w:proofErr w:type="spellEnd"/>
+          </w:p>
+        </w:tc>
+      </w:tr>
+      <w:tr>
+        <w:tc>
+          <w:tcPr>
+            <w:tcW w:w="2711" w:type="dxa"/>
+          </w:tcPr>
+          <w:p>
+            <w:pPr>
+              <w:jc w:val="center"/>
+              <w:rPr>
+                <w:rFonts w:asciiTheme="majorHAnsi" w:hAnsiTheme="majorHAnsi"/>
+                <w:sz w:val="22"/>
+                <w:szCs w:val="22"/>
+                <w:lang w:val="nl-NL"/>
+              </w:rPr>
+            </w:pPr>
+            <w:r>
+              <w:rPr>
+                <w:rFonts w:asciiTheme="majorHAnsi" w:hAnsiTheme="majorHAnsi"/>
+                <w:b/>
+                <w:sz w:val="22"/>
+                <w:szCs w:val="22"/>
+                <w:lang w:val="nl-NL"/>
+              </w:rPr>
+              <w:t>Menu</w:t>
+            </w:r>
+            <w:r>
+              <w:rPr>
+                <w:rFonts w:asciiTheme="majorHAnsi" w:hAnsiTheme="majorHAnsi"/>
+                <w:sz w:val="22"/>
+                <w:szCs w:val="22"/>
+                <w:lang w:val="nl-NL"/>
+              </w:rPr>
+              <w:t>_Id</w:t>
+            </w:r>
+          </w:p>
+          <w:p>
+            <w:pPr>
+              <w:jc w:val="center"/>
+              <w:rPr>
+                <w:rFonts w:asciiTheme="majorHAnsi" w:hAnsiTheme="majorHAnsi"/>
+                <w:sz w:val="22"/>
+                <w:szCs w:val="22"/>
+                <w:lang w:val="nl-NL"/>
+              </w:rPr>
+            </w:pPr>
+            <w:r>
+              <w:rPr>
+                <w:rFonts w:asciiTheme="majorHAnsi" w:hAnsiTheme="majorHAnsi"/>
+                <w:b/>
+                <w:sz w:val="22"/>
+                <w:szCs w:val="22"/>
+                <w:lang w:val="nl-NL"/>
+              </w:rPr>
+              <w:t>Menu</w:t>
+            </w:r>
+            <w:r>
+              <w:rPr>
+                <w:rFonts w:asciiTheme="majorHAnsi" w:hAnsiTheme="majorHAnsi"/>
+                <w:sz w:val="22"/>
+                <w:szCs w:val="22"/>
+                <w:lang w:val="nl-NL"/>
+              </w:rPr>
+              <w:t>_Gerecht</w:t>
+            </w:r>
+          </w:p>
+          <w:p>
+            <w:pPr>
+              <w:jc w:val="center"/>
+              <w:rPr>
+                <w:rFonts w:asciiTheme="majorHAnsi" w:hAnsiTheme="majorHAnsi"/>
+                <w:sz w:val="22"/>
+                <w:szCs w:val="22"/>
+                <w:lang w:val="nl-NL"/>
+              </w:rPr>
+            </w:pPr>
+            <w:r>
+              <w:rPr>
+                <w:rFonts w:asciiTheme="majorHAnsi" w:hAnsiTheme="majorHAnsi"/>
+                <w:b/>
+                <w:sz w:val="22"/>
+                <w:szCs w:val="22"/>
+                <w:lang w:val="nl-NL"/>
+              </w:rPr>
+              <w:t>Menu</w:t>
+            </w:r>
+            <w:r>
+              <w:rPr>
+                <w:rFonts w:asciiTheme="majorHAnsi" w:hAnsiTheme="majorHAnsi"/>
+                <w:sz w:val="22"/>
+                <w:szCs w:val="22"/>
+                <w:lang w:val="nl-NL"/>
+              </w:rPr>
+              <w:t>_Beschrijving</w:t>
+            </w:r>
+          </w:p>
+          <w:p>
+            <w:pPr>
+              <w:jc w:val="center"/>
+              <w:rPr>
+                <w:rFonts w:asciiTheme="majorHAnsi" w:hAnsiTheme="majorHAnsi"/>
+                <w:sz w:val="22"/>
+                <w:szCs w:val="22"/>
+                <w:lang w:val="nl-NL"/>
+              </w:rPr>
+            </w:pPr>
+            <w:r>
+              <w:rPr>
+                <w:rFonts w:asciiTheme="majorHAnsi" w:hAnsiTheme="majorHAnsi"/>
+                <w:b/>
+                <w:sz w:val="22"/>
+                <w:szCs w:val="22"/>
+                <w:lang w:val="nl-NL"/>
+              </w:rPr>
+              <w:t>Menu</w:t>
+            </w:r>
+            <w:r>
+              <w:rPr>
+                <w:rFonts w:asciiTheme="majorHAnsi" w:hAnsiTheme="majorHAnsi"/>
+                <w:sz w:val="22"/>
+                <w:szCs w:val="22"/>
+                <w:lang w:val="nl-NL"/>
+              </w:rPr>
+              <w:t>_Prijs</w:t>
+            </w:r>
+          </w:p>
+          <w:p>
+            <w:pPr>
+              <w:jc w:val="center"/>
+              <w:rPr>
+                <w:rFonts w:asciiTheme="majorHAnsi" w:hAnsiTheme="majorHAnsi"/>
+                <w:sz w:val="22"/>
+                <w:szCs w:val="22"/>
+                <w:lang w:val="nl-NL"/>
+              </w:rPr>
+            </w:pPr>
+          </w:p>
+        </w:tc>
+      </w:tr>
+    </w:tbl>
+    <w:tbl>
+      <w:tblPr>
+        <w:tblStyle w:val="TableGrid"/>
+        <w:tblpPr w:leftFromText="180" w:rightFromText="180" w:vertAnchor="text" w:horzAnchor="margin" w:tblpXSpec="right" w:tblpY="2211"/>
         <w:tblW w:w="0" w:type="auto"/>
         <w:tblLook w:val="04A0" w:firstRow="1" w:lastRow="0" w:firstColumn="1" w:lastColumn="0" w:noHBand="0" w:noVBand="1"/>
       </w:tblPr>
@@ -1459,7 +2070,7 @@
       <w:tr>
         <w:tc>
           <w:tcPr>
-            <w:tcW w:w="1739" w:type="dxa"/>
+            <w:tcW w:w="2041" w:type="dxa"/>
             <w:shd w:val="clear" w:color="auto" w:fill="99CCFF"/>
           </w:tcPr>
           <w:p>
@@ -1473,6 +2084,7 @@
                 <w:lang w:val="nl-NL"/>
               </w:rPr>
             </w:pPr>
+            <w:proofErr w:type="spellStart"/>
             <w:r>
               <w:rPr>
                 <w:rFonts w:asciiTheme="majorHAnsi" w:hAnsiTheme="majorHAnsi"/>
@@ -1483,13 +2095,14 @@
               </w:rPr>
               <w:t>tblFeedback</w:t>
             </w:r>
+            <w:proofErr w:type="spellEnd"/>
           </w:p>
         </w:tc>
       </w:tr>
       <w:tr>
         <w:tc>
           <w:tcPr>
-            <w:tcW w:w="1739" w:type="dxa"/>
+            <w:tcW w:w="2041" w:type="dxa"/>
           </w:tcPr>
           <w:p>
             <w:pPr>
@@ -1498,16 +2111,15 @@
                 <w:rFonts w:asciiTheme="majorHAnsi" w:hAnsiTheme="majorHAnsi"/>
                 <w:sz w:val="22"/>
                 <w:szCs w:val="22"/>
-                <w:lang w:val="nl-NL"/>
-              </w:rPr>
-            </w:pPr>
-            <w:r>
-              <w:rPr>
-                <w:rFonts w:asciiTheme="majorHAnsi" w:hAnsiTheme="majorHAnsi"/>
-                <w:b/>
-                <w:sz w:val="22"/>
-                <w:szCs w:val="22"/>
-                <w:lang w:val="nl-NL"/>
+              </w:rPr>
+            </w:pPr>
+            <w:proofErr w:type="spellStart"/>
+            <w:r>
+              <w:rPr>
+                <w:rFonts w:asciiTheme="majorHAnsi" w:hAnsiTheme="majorHAnsi"/>
+                <w:b/>
+                <w:sz w:val="22"/>
+                <w:szCs w:val="22"/>
               </w:rPr>
               <w:t>Feedback</w:t>
             </w:r>
@@ -1516,28 +2128,27 @@
                 <w:rFonts w:asciiTheme="majorHAnsi" w:hAnsiTheme="majorHAnsi"/>
                 <w:sz w:val="22"/>
                 <w:szCs w:val="22"/>
-                <w:lang w:val="nl-NL"/>
               </w:rPr>
               <w:t>_Id</w:t>
             </w:r>
-          </w:p>
-          <w:p>
-            <w:pPr>
-              <w:jc w:val="center"/>
-              <w:rPr>
-                <w:rFonts w:asciiTheme="majorHAnsi" w:hAnsiTheme="majorHAnsi"/>
-                <w:sz w:val="22"/>
-                <w:szCs w:val="22"/>
-                <w:lang w:val="nl-NL"/>
-              </w:rPr>
-            </w:pPr>
-            <w:r>
-              <w:rPr>
-                <w:rFonts w:asciiTheme="majorHAnsi" w:hAnsiTheme="majorHAnsi"/>
-                <w:b/>
-                <w:sz w:val="22"/>
-                <w:szCs w:val="22"/>
-                <w:lang w:val="nl-NL"/>
+            <w:proofErr w:type="spellEnd"/>
+          </w:p>
+          <w:p>
+            <w:pPr>
+              <w:jc w:val="center"/>
+              <w:rPr>
+                <w:rFonts w:asciiTheme="majorHAnsi" w:hAnsiTheme="majorHAnsi"/>
+                <w:sz w:val="22"/>
+                <w:szCs w:val="22"/>
+              </w:rPr>
+            </w:pPr>
+            <w:proofErr w:type="spellStart"/>
+            <w:r>
+              <w:rPr>
+                <w:rFonts w:asciiTheme="majorHAnsi" w:hAnsiTheme="majorHAnsi"/>
+                <w:b/>
+                <w:sz w:val="22"/>
+                <w:szCs w:val="22"/>
               </w:rPr>
               <w:t>Feedback</w:t>
             </w:r>
@@ -1546,6 +2157,186 @@
                 <w:rFonts w:asciiTheme="majorHAnsi" w:hAnsiTheme="majorHAnsi"/>
                 <w:sz w:val="22"/>
                 <w:szCs w:val="22"/>
+              </w:rPr>
+              <w:t>_Feedback</w:t>
+            </w:r>
+            <w:proofErr w:type="spellEnd"/>
+          </w:p>
+          <w:p>
+            <w:pPr>
+              <w:jc w:val="center"/>
+              <w:rPr>
+                <w:rFonts w:asciiTheme="majorHAnsi" w:hAnsiTheme="majorHAnsi"/>
+                <w:sz w:val="22"/>
+                <w:szCs w:val="22"/>
+              </w:rPr>
+            </w:pPr>
+            <w:proofErr w:type="spellStart"/>
+            <w:r>
+              <w:rPr>
+                <w:rFonts w:asciiTheme="majorHAnsi" w:hAnsiTheme="majorHAnsi"/>
+                <w:b/>
+                <w:sz w:val="22"/>
+                <w:szCs w:val="22"/>
+              </w:rPr>
+              <w:t>Feedback</w:t>
+            </w:r>
+            <w:r>
+              <w:rPr>
+                <w:rFonts w:asciiTheme="majorHAnsi" w:hAnsiTheme="majorHAnsi"/>
+                <w:sz w:val="22"/>
+                <w:szCs w:val="22"/>
+              </w:rPr>
+              <w:t>_Rating</w:t>
+            </w:r>
+            <w:proofErr w:type="spellEnd"/>
+          </w:p>
+          <w:p>
+            <w:pPr>
+              <w:jc w:val="center"/>
+              <w:rPr>
+                <w:rFonts w:asciiTheme="majorHAnsi" w:hAnsiTheme="majorHAnsi"/>
+                <w:color w:val="FF0000"/>
+                <w:sz w:val="22"/>
+                <w:szCs w:val="22"/>
+                <w:lang w:val="nl-NL"/>
+              </w:rPr>
+            </w:pPr>
+            <w:proofErr w:type="spellStart"/>
+            <w:r>
+              <w:rPr>
+                <w:rFonts w:asciiTheme="majorHAnsi" w:hAnsiTheme="majorHAnsi"/>
+                <w:b/>
+                <w:color w:val="FF0000"/>
+                <w:sz w:val="22"/>
+                <w:szCs w:val="22"/>
+                <w:lang w:val="nl-NL"/>
+              </w:rPr>
+              <w:t>Klant</w:t>
+            </w:r>
+            <w:r>
+              <w:rPr>
+                <w:rFonts w:asciiTheme="majorHAnsi" w:hAnsiTheme="majorHAnsi"/>
+                <w:color w:val="FF0000"/>
+                <w:sz w:val="22"/>
+                <w:szCs w:val="22"/>
+                <w:lang w:val="nl-NL"/>
+              </w:rPr>
+              <w:t>_Id</w:t>
+            </w:r>
+            <w:proofErr w:type="spellEnd"/>
+          </w:p>
+        </w:tc>
+      </w:tr>
+    </w:tbl>
+    <w:tbl>
+      <w:tblPr>
+        <w:tblStyle w:val="TableGrid"/>
+        <w:tblpPr w:leftFromText="180" w:rightFromText="180" w:vertAnchor="text" w:horzAnchor="margin" w:tblpXSpec="center" w:tblpY="6585"/>
+        <w:tblW w:w="0" w:type="auto"/>
+        <w:tblLook w:val="04A0" w:firstRow="1" w:lastRow="0" w:firstColumn="1" w:lastColumn="0" w:noHBand="0" w:noVBand="1"/>
+      </w:tblPr>
+      <w:tblGrid>
+        <w:gridCol w:w="2947"/>
+      </w:tblGrid>
+      <w:tr>
+        <w:tc>
+          <w:tcPr>
+            <w:tcW w:w="2947" w:type="dxa"/>
+            <w:shd w:val="clear" w:color="auto" w:fill="99CCFF"/>
+          </w:tcPr>
+          <w:p>
+            <w:pPr>
+              <w:jc w:val="center"/>
+              <w:rPr>
+                <w:rFonts w:asciiTheme="majorHAnsi" w:hAnsiTheme="majorHAnsi"/>
+                <w:b/>
+                <w:sz w:val="22"/>
+                <w:szCs w:val="22"/>
+                <w:lang w:val="nl-NL"/>
+              </w:rPr>
+            </w:pPr>
+            <w:proofErr w:type="spellStart"/>
+            <w:r>
+              <w:rPr>
+                <w:rFonts w:asciiTheme="majorHAnsi" w:hAnsiTheme="majorHAnsi"/>
+                <w:b/>
+                <w:sz w:val="22"/>
+                <w:szCs w:val="22"/>
+                <w:lang w:val="nl-NL"/>
+              </w:rPr>
+              <w:t>tblBestellingMenu</w:t>
+            </w:r>
+            <w:proofErr w:type="spellEnd"/>
+          </w:p>
+        </w:tc>
+      </w:tr>
+      <w:tr>
+        <w:tc>
+          <w:tcPr>
+            <w:tcW w:w="2947" w:type="dxa"/>
+          </w:tcPr>
+          <w:p>
+            <w:pPr>
+              <w:jc w:val="center"/>
+              <w:rPr>
+                <w:rFonts w:asciiTheme="majorHAnsi" w:hAnsiTheme="majorHAnsi"/>
+                <w:sz w:val="22"/>
+                <w:szCs w:val="22"/>
+                <w:lang w:val="nl-NL"/>
+              </w:rPr>
+            </w:pPr>
+            <w:proofErr w:type="spellStart"/>
+            <w:r>
+              <w:rPr>
+                <w:rFonts w:asciiTheme="majorHAnsi" w:hAnsiTheme="majorHAnsi"/>
+                <w:b/>
+                <w:sz w:val="22"/>
+                <w:szCs w:val="22"/>
+                <w:lang w:val="nl-NL"/>
+              </w:rPr>
+              <w:t>BestellingMenu</w:t>
+            </w:r>
+            <w:r>
+              <w:rPr>
+                <w:rFonts w:asciiTheme="majorHAnsi" w:hAnsiTheme="majorHAnsi"/>
+                <w:sz w:val="22"/>
+                <w:szCs w:val="22"/>
+                <w:lang w:val="nl-NL"/>
+              </w:rPr>
+              <w:t>_Id</w:t>
+            </w:r>
+            <w:proofErr w:type="spellEnd"/>
+          </w:p>
+          <w:p>
+            <w:pPr>
+              <w:jc w:val="center"/>
+              <w:rPr>
+                <w:rFonts w:asciiTheme="majorHAnsi" w:hAnsiTheme="majorHAnsi"/>
+                <w:color w:val="FF0000"/>
+                <w:sz w:val="22"/>
+                <w:szCs w:val="22"/>
+                <w:lang w:val="nl-NL"/>
+              </w:rPr>
+            </w:pPr>
+            <w:proofErr w:type="spellStart"/>
+            <w:r>
+              <w:rPr>
+                <w:rFonts w:asciiTheme="majorHAnsi" w:hAnsiTheme="majorHAnsi"/>
+                <w:b/>
+                <w:color w:val="FF0000"/>
+                <w:sz w:val="22"/>
+                <w:szCs w:val="22"/>
+                <w:lang w:val="nl-NL"/>
+              </w:rPr>
+              <w:t>Bestelling</w:t>
+            </w:r>
+            <w:r>
+              <w:rPr>
+                <w:rFonts w:asciiTheme="majorHAnsi" w:hAnsiTheme="majorHAnsi"/>
+                <w:color w:val="FF0000"/>
+                <w:sz w:val="22"/>
+                <w:szCs w:val="22"/>
                 <w:lang w:val="nl-NL"/>
               </w:rPr>
               <w:t>_</w:t>
@@ -1553,36 +2344,42 @@
             <w:r>
               <w:rPr>
                 <w:rFonts w:asciiTheme="majorHAnsi" w:hAnsiTheme="majorHAnsi"/>
-                <w:sz w:val="22"/>
-                <w:szCs w:val="22"/>
-                <w:lang w:val="nl-NL"/>
-              </w:rPr>
-              <w:t>Feedback</w:t>
-            </w:r>
-          </w:p>
-          <w:p>
-            <w:pPr>
-              <w:jc w:val="center"/>
-              <w:rPr>
-                <w:rFonts w:asciiTheme="majorHAnsi" w:hAnsiTheme="majorHAnsi"/>
-                <w:sz w:val="22"/>
-                <w:szCs w:val="22"/>
-                <w:lang w:val="nl-NL"/>
-              </w:rPr>
-            </w:pPr>
-            <w:r>
-              <w:rPr>
-                <w:rFonts w:asciiTheme="majorHAnsi" w:hAnsiTheme="majorHAnsi"/>
-                <w:b/>
-                <w:sz w:val="22"/>
-                <w:szCs w:val="22"/>
-                <w:lang w:val="nl-NL"/>
-              </w:rPr>
-              <w:t>Feedback</w:t>
-            </w:r>
-            <w:r>
-              <w:rPr>
-                <w:rFonts w:asciiTheme="majorHAnsi" w:hAnsiTheme="majorHAnsi"/>
+                <w:color w:val="FF0000"/>
+                <w:sz w:val="22"/>
+                <w:szCs w:val="22"/>
+                <w:lang w:val="nl-NL"/>
+              </w:rPr>
+              <w:t>ID</w:t>
+            </w:r>
+            <w:proofErr w:type="spellEnd"/>
+          </w:p>
+          <w:p>
+            <w:pPr>
+              <w:jc w:val="center"/>
+              <w:rPr>
+                <w:rFonts w:asciiTheme="majorHAnsi" w:hAnsiTheme="majorHAnsi"/>
+                <w:color w:val="FF0000"/>
+                <w:sz w:val="22"/>
+                <w:szCs w:val="22"/>
+                <w:lang w:val="nl-NL"/>
+              </w:rPr>
+            </w:pPr>
+            <w:proofErr w:type="spellStart"/>
+            <w:r>
+              <w:rPr>
+                <w:rFonts w:asciiTheme="majorHAnsi" w:hAnsiTheme="majorHAnsi"/>
+                <w:b/>
+                <w:color w:val="FF0000"/>
+                <w:sz w:val="22"/>
+                <w:szCs w:val="22"/>
+                <w:lang w:val="nl-NL"/>
+              </w:rPr>
+              <w:t>Menu</w:t>
+            </w:r>
+            <w:r>
+              <w:rPr>
+                <w:rFonts w:asciiTheme="majorHAnsi" w:hAnsiTheme="majorHAnsi"/>
+                <w:color w:val="FF0000"/>
                 <w:sz w:val="22"/>
                 <w:szCs w:val="22"/>
                 <w:lang w:val="nl-NL"/>
@@ -1592,45 +2389,117 @@
             <w:r>
               <w:rPr>
                 <w:rFonts w:asciiTheme="majorHAnsi" w:hAnsiTheme="majorHAnsi"/>
-                <w:sz w:val="22"/>
-                <w:szCs w:val="22"/>
-                <w:lang w:val="nl-NL"/>
-              </w:rPr>
-              <w:t>Rating</w:t>
-            </w:r>
-          </w:p>
-          <w:p>
-            <w:pPr>
-              <w:jc w:val="center"/>
-              <w:rPr>
-                <w:rFonts w:asciiTheme="majorHAnsi" w:hAnsiTheme="majorHAnsi"/>
-                <w:color w:val="FF0000"/>
-                <w:sz w:val="22"/>
-                <w:szCs w:val="22"/>
-                <w:lang w:val="nl-NL"/>
-              </w:rPr>
-            </w:pPr>
-            <w:r>
-              <w:rPr>
-                <w:rFonts w:asciiTheme="majorHAnsi" w:hAnsiTheme="majorHAnsi"/>
-                <w:b/>
-                <w:color w:val="FF0000"/>
-                <w:sz w:val="22"/>
-                <w:szCs w:val="22"/>
-                <w:lang w:val="nl-NL"/>
-              </w:rPr>
-              <w:t>Klant</w:t>
-            </w:r>
-            <w:r>
-              <w:rPr>
-                <w:rFonts w:asciiTheme="majorHAnsi" w:hAnsiTheme="majorHAnsi"/>
-                <w:color w:val="FF0000"/>
+                <w:color w:val="FF0000"/>
+                <w:sz w:val="22"/>
+                <w:szCs w:val="22"/>
+                <w:lang w:val="nl-NL"/>
+              </w:rPr>
+              <w:t>ID</w:t>
+            </w:r>
+            <w:proofErr w:type="spellEnd"/>
+          </w:p>
+          <w:p>
+            <w:pPr>
+              <w:jc w:val="center"/>
+              <w:rPr>
+                <w:rFonts w:asciiTheme="majorHAnsi" w:hAnsiTheme="majorHAnsi"/>
+                <w:sz w:val="22"/>
+                <w:szCs w:val="22"/>
+                <w:lang w:val="nl-NL"/>
+              </w:rPr>
+            </w:pPr>
+          </w:p>
+        </w:tc>
+      </w:tr>
+    </w:tbl>
+    <w:tbl>
+      <w:tblPr>
+        <w:tblStyle w:val="TableGrid"/>
+        <w:tblpPr w:leftFromText="180" w:rightFromText="180" w:vertAnchor="text" w:horzAnchor="page" w:tblpX="1267" w:tblpY="2918"/>
+        <w:tblW w:w="0" w:type="auto"/>
+        <w:tblLook w:val="04A0" w:firstRow="1" w:lastRow="0" w:firstColumn="1" w:lastColumn="0" w:noHBand="0" w:noVBand="1"/>
+      </w:tblPr>
+      <w:tblGrid>
+        <w:gridCol w:w="2947"/>
+      </w:tblGrid>
+      <w:tr>
+        <w:tc>
+          <w:tcPr>
+            <w:tcW w:w="2947" w:type="dxa"/>
+            <w:shd w:val="clear" w:color="auto" w:fill="99CCFF"/>
+          </w:tcPr>
+          <w:p>
+            <w:pPr>
+              <w:jc w:val="center"/>
+              <w:rPr>
+                <w:rFonts w:asciiTheme="majorHAnsi" w:hAnsiTheme="majorHAnsi"/>
+                <w:b/>
+                <w:sz w:val="22"/>
+                <w:szCs w:val="22"/>
+                <w:lang w:val="nl-BE"/>
+              </w:rPr>
+            </w:pPr>
+            <w:proofErr w:type="spellStart"/>
+            <w:r>
+              <w:rPr>
+                <w:rFonts w:asciiTheme="majorHAnsi" w:hAnsiTheme="majorHAnsi"/>
+                <w:b/>
+                <w:sz w:val="22"/>
+                <w:szCs w:val="22"/>
+                <w:lang w:val="nl-NL"/>
+              </w:rPr>
+              <w:t>tblRestaurantEigenaar</w:t>
+            </w:r>
+            <w:proofErr w:type="spellEnd"/>
+          </w:p>
+        </w:tc>
+      </w:tr>
+      <w:tr>
+        <w:tc>
+          <w:tcPr>
+            <w:tcW w:w="2947" w:type="dxa"/>
+          </w:tcPr>
+          <w:p>
+            <w:pPr>
+              <w:jc w:val="center"/>
+              <w:rPr>
+                <w:rFonts w:asciiTheme="majorHAnsi" w:hAnsiTheme="majorHAnsi"/>
+                <w:sz w:val="22"/>
+                <w:szCs w:val="22"/>
+                <w:lang w:val="nl-NL"/>
+              </w:rPr>
+            </w:pPr>
+            <w:r>
+              <w:rPr>
+                <w:rFonts w:asciiTheme="majorHAnsi" w:hAnsiTheme="majorHAnsi"/>
+                <w:b/>
+                <w:sz w:val="22"/>
+                <w:szCs w:val="22"/>
+                <w:lang w:val="nl-NL"/>
+              </w:rPr>
+              <w:t>RestaurantEigenaar</w:t>
+            </w:r>
+            <w:r>
+              <w:rPr>
+                <w:rFonts w:asciiTheme="majorHAnsi" w:hAnsiTheme="majorHAnsi"/>
                 <w:sz w:val="22"/>
                 <w:szCs w:val="22"/>
                 <w:lang w:val="nl-NL"/>
               </w:rPr>
               <w:t>_Id</w:t>
             </w:r>
+            <w:bookmarkStart w:id="0" w:name="_GoBack"/>
+            <w:bookmarkEnd w:id="0"/>
+          </w:p>
+          <w:p>
+            <w:pPr>
+              <w:rPr>
+                <w:rFonts w:asciiTheme="majorHAnsi" w:hAnsiTheme="majorHAnsi"/>
+                <w:sz w:val="22"/>
+                <w:szCs w:val="22"/>
+                <w:lang w:val="nl-NL"/>
+              </w:rPr>
+            </w:pPr>
           </w:p>
         </w:tc>
       </w:tr>
@@ -1673,267 +2542,13 @@
         <w:tab/>
       </w:r>
     </w:p>
-    <w:tbl>
-      <w:tblPr>
-        <w:tblStyle w:val="TableGrid"/>
-        <w:tblpPr w:leftFromText="180" w:rightFromText="180" w:vertAnchor="text" w:horzAnchor="page" w:tblpX="9780" w:tblpY="-10"/>
-        <w:tblW w:w="0" w:type="auto"/>
-        <w:tblLook w:val="04A0" w:firstRow="1" w:lastRow="0" w:firstColumn="1" w:lastColumn="0" w:noHBand="0" w:noVBand="1"/>
-      </w:tblPr>
-      <w:tblGrid>
-        <w:gridCol w:w="2947"/>
-      </w:tblGrid>
-      <w:tr>
-        <w:tc>
-          <w:tcPr>
-            <w:tcW w:w="1739" w:type="dxa"/>
-            <w:shd w:val="clear" w:color="auto" w:fill="99CCFF"/>
-          </w:tcPr>
-          <w:p>
-            <w:pPr>
-              <w:jc w:val="center"/>
-              <w:rPr>
-                <w:rFonts w:asciiTheme="majorHAnsi" w:hAnsiTheme="majorHAnsi"/>
-                <w:b/>
-                <w:sz w:val="22"/>
-                <w:szCs w:val="22"/>
-                <w:lang w:val="nl-NL"/>
-              </w:rPr>
-            </w:pPr>
-            <w:r>
-              <w:rPr>
-                <w:rFonts w:asciiTheme="majorHAnsi" w:hAnsiTheme="majorHAnsi"/>
-                <w:b/>
-                <w:sz w:val="22"/>
-                <w:szCs w:val="22"/>
-                <w:lang w:val="nl-NL"/>
-              </w:rPr>
-              <w:t>tblBestelling</w:t>
-            </w:r>
-          </w:p>
-        </w:tc>
-      </w:tr>
-      <w:tr>
-        <w:tc>
-          <w:tcPr>
-            <w:tcW w:w="1739" w:type="dxa"/>
-          </w:tcPr>
-          <w:p>
-            <w:pPr>
-              <w:jc w:val="center"/>
-              <w:rPr>
-                <w:rFonts w:asciiTheme="majorHAnsi" w:hAnsiTheme="majorHAnsi"/>
-                <w:sz w:val="22"/>
-                <w:szCs w:val="22"/>
-                <w:lang w:val="nl-NL"/>
-              </w:rPr>
-            </w:pPr>
-            <w:r>
-              <w:rPr>
-                <w:rFonts w:asciiTheme="majorHAnsi" w:hAnsiTheme="majorHAnsi"/>
-                <w:b/>
-                <w:sz w:val="22"/>
-                <w:szCs w:val="22"/>
-                <w:lang w:val="nl-NL"/>
-              </w:rPr>
-              <w:t>Bestelling</w:t>
-            </w:r>
-            <w:r>
-              <w:rPr>
-                <w:rFonts w:asciiTheme="majorHAnsi" w:hAnsiTheme="majorHAnsi"/>
-                <w:sz w:val="22"/>
-                <w:szCs w:val="22"/>
-                <w:lang w:val="nl-NL"/>
-              </w:rPr>
-              <w:t>_Id</w:t>
-            </w:r>
-          </w:p>
-          <w:p>
-            <w:pPr>
-              <w:jc w:val="center"/>
-              <w:rPr>
-                <w:rFonts w:asciiTheme="majorHAnsi" w:hAnsiTheme="majorHAnsi"/>
-                <w:sz w:val="22"/>
-                <w:szCs w:val="22"/>
-                <w:lang w:val="nl-NL"/>
-              </w:rPr>
-            </w:pPr>
-            <w:r>
-              <w:rPr>
-                <w:rFonts w:asciiTheme="majorHAnsi" w:hAnsiTheme="majorHAnsi"/>
-                <w:b/>
-                <w:sz w:val="22"/>
-                <w:szCs w:val="22"/>
-                <w:lang w:val="nl-NL"/>
-              </w:rPr>
-              <w:t>Bestelling</w:t>
-            </w:r>
-            <w:r>
-              <w:rPr>
-                <w:rFonts w:asciiTheme="majorHAnsi" w:hAnsiTheme="majorHAnsi"/>
-                <w:sz w:val="22"/>
-                <w:szCs w:val="22"/>
-                <w:lang w:val="nl-NL"/>
-              </w:rPr>
-              <w:t>_AantalBestellingen</w:t>
-            </w:r>
-          </w:p>
-          <w:p>
-            <w:pPr>
-              <w:jc w:val="center"/>
-              <w:rPr>
-                <w:rFonts w:asciiTheme="majorHAnsi" w:hAnsiTheme="majorHAnsi"/>
-                <w:sz w:val="22"/>
-                <w:szCs w:val="22"/>
-                <w:lang w:val="nl-NL"/>
-              </w:rPr>
-            </w:pPr>
-            <w:r>
-              <w:rPr>
-                <w:rFonts w:asciiTheme="majorHAnsi" w:hAnsiTheme="majorHAnsi"/>
-                <w:b/>
-                <w:sz w:val="22"/>
-                <w:szCs w:val="22"/>
-                <w:lang w:val="nl-NL"/>
-              </w:rPr>
-              <w:t>Bestelling</w:t>
-            </w:r>
-            <w:r>
-              <w:rPr>
-                <w:rFonts w:asciiTheme="majorHAnsi" w:hAnsiTheme="majorHAnsi"/>
-                <w:sz w:val="22"/>
-                <w:szCs w:val="22"/>
-                <w:lang w:val="nl-NL"/>
-              </w:rPr>
-              <w:t>_</w:t>
-            </w:r>
-            <w:r>
-              <w:rPr>
-                <w:rFonts w:asciiTheme="majorHAnsi" w:hAnsiTheme="majorHAnsi"/>
-                <w:sz w:val="22"/>
-                <w:szCs w:val="22"/>
-                <w:lang w:val="nl-NL"/>
-              </w:rPr>
-              <w:t>BestellingGeplaatst</w:t>
-            </w:r>
-          </w:p>
-          <w:p>
-            <w:pPr>
-              <w:jc w:val="center"/>
-              <w:rPr>
-                <w:rFonts w:asciiTheme="majorHAnsi" w:hAnsiTheme="majorHAnsi"/>
-                <w:sz w:val="22"/>
-                <w:szCs w:val="22"/>
-                <w:lang w:val="nl-NL"/>
-              </w:rPr>
-            </w:pPr>
-            <w:r>
-              <w:rPr>
-                <w:rFonts w:asciiTheme="majorHAnsi" w:hAnsiTheme="majorHAnsi"/>
-                <w:b/>
-                <w:sz w:val="22"/>
-                <w:szCs w:val="22"/>
-                <w:lang w:val="nl-NL"/>
-              </w:rPr>
-              <w:t>Bestelling</w:t>
-            </w:r>
-            <w:r>
-              <w:rPr>
-                <w:rFonts w:asciiTheme="majorHAnsi" w:hAnsiTheme="majorHAnsi"/>
-                <w:sz w:val="22"/>
-                <w:szCs w:val="22"/>
-                <w:lang w:val="nl-NL"/>
-              </w:rPr>
-              <w:t>_BestellingVoltooid</w:t>
-            </w:r>
-          </w:p>
-          <w:p>
-            <w:pPr>
-              <w:jc w:val="center"/>
-              <w:rPr>
-                <w:rFonts w:asciiTheme="majorHAnsi" w:hAnsiTheme="majorHAnsi"/>
-                <w:color w:val="FF0000"/>
-                <w:sz w:val="22"/>
-                <w:szCs w:val="22"/>
-                <w:lang w:val="nl-NL"/>
-              </w:rPr>
-            </w:pPr>
-            <w:r>
-              <w:rPr>
-                <w:rFonts w:asciiTheme="majorHAnsi" w:hAnsiTheme="majorHAnsi"/>
-                <w:b/>
-                <w:color w:val="FF0000"/>
-                <w:sz w:val="22"/>
-                <w:szCs w:val="22"/>
-                <w:lang w:val="nl-NL"/>
-              </w:rPr>
-              <w:t>Tafel</w:t>
-            </w:r>
-            <w:r>
-              <w:rPr>
-                <w:rFonts w:asciiTheme="majorHAnsi" w:hAnsiTheme="majorHAnsi"/>
-                <w:color w:val="FF0000"/>
-                <w:sz w:val="22"/>
-                <w:szCs w:val="22"/>
-                <w:lang w:val="nl-NL"/>
-              </w:rPr>
-              <w:t>_Id</w:t>
-            </w:r>
-          </w:p>
-          <w:p>
-            <w:pPr>
-              <w:jc w:val="center"/>
-              <w:rPr>
-                <w:rFonts w:asciiTheme="majorHAnsi" w:hAnsiTheme="majorHAnsi"/>
-                <w:color w:val="FF0000"/>
-                <w:sz w:val="22"/>
-                <w:szCs w:val="22"/>
-                <w:lang w:val="nl-NL"/>
-              </w:rPr>
-            </w:pPr>
-            <w:r>
-              <w:rPr>
-                <w:rFonts w:asciiTheme="majorHAnsi" w:hAnsiTheme="majorHAnsi"/>
-                <w:b/>
-                <w:color w:val="FF0000"/>
-                <w:sz w:val="22"/>
-                <w:szCs w:val="22"/>
-                <w:lang w:val="nl-NL"/>
-              </w:rPr>
-              <w:t>Menu</w:t>
-            </w:r>
-            <w:r>
-              <w:rPr>
-                <w:rFonts w:asciiTheme="majorHAnsi" w:hAnsiTheme="majorHAnsi"/>
-                <w:color w:val="FF0000"/>
-                <w:sz w:val="22"/>
-                <w:szCs w:val="22"/>
-                <w:lang w:val="nl-NL"/>
-              </w:rPr>
-              <w:t>_Id</w:t>
-            </w:r>
-          </w:p>
-          <w:p>
-            <w:pPr>
-              <w:jc w:val="center"/>
-              <w:rPr>
-                <w:rFonts w:asciiTheme="majorHAnsi" w:hAnsiTheme="majorHAnsi"/>
-                <w:sz w:val="22"/>
-                <w:szCs w:val="22"/>
-                <w:lang w:val="nl-NL"/>
-              </w:rPr>
-            </w:pPr>
-          </w:p>
-        </w:tc>
-      </w:tr>
-    </w:tbl>
     <w:p>
       <w:pPr>
         <w:rPr>
           <w:rFonts w:asciiTheme="majorHAnsi" w:hAnsiTheme="majorHAnsi"/>
           <w:sz w:val="22"/>
           <w:szCs w:val="22"/>
-          <w:lang w:val="nl-NL"/>
+          <w:lang w:val="nl-BE"/>
         </w:rPr>
       </w:pPr>
     </w:p>

</xml_diff>